<commit_message>
hotfix for 4 pracs
</commit_message>
<xml_diff>
--- a/ПРАК3_ТРП-1-23_Тазеев_Р.Р.docx
+++ b/ПРАК3_ТРП-1-23_Тазеев_Р.Р.docx
@@ -178,7 +178,7 @@
           <w:sz w:val="40"/>
           <w:szCs w:val="40"/>
         </w:rPr>
-        <w:t>4</w:t>
+        <w:t>3</w:t>
       </w:r>
     </w:p>
     <w:p>
@@ -577,132 +577,7 @@
           <w:sz w:val="28"/>
           <w:szCs w:val="28"/>
         </w:rPr>
-        <w:t xml:space="preserve">Имеется партия продукции, в которой некачественная продукция встречается </w:t>
-      </w:r>
-      <w:r>
-        <w:rPr>
-          <w:sz w:val="28"/>
-          <w:szCs w:val="28"/>
-          <w:lang w:val="en-US"/>
-        </w:rPr>
-        <w:t>q</w:t>
-      </w:r>
-      <w:r>
-        <w:rPr>
-          <w:sz w:val="28"/>
-          <w:szCs w:val="28"/>
-        </w:rPr>
-        <w:t xml:space="preserve"> = (</w:t>
-      </w:r>
-      <w:r>
-        <w:rPr>
-          <w:sz w:val="28"/>
-          <w:szCs w:val="28"/>
-        </w:rPr>
-        <w:t xml:space="preserve">1 - </w:t>
-      </w:r>
-      <w:r>
-        <w:rPr>
-          <w:sz w:val="28"/>
-          <w:szCs w:val="28"/>
-          <w:lang w:val="en-US"/>
-        </w:rPr>
-        <w:t>p</w:t>
-      </w:r>
-      <w:r>
-        <w:rPr>
-          <w:sz w:val="28"/>
-          <w:szCs w:val="28"/>
-        </w:rPr>
-        <w:t>)</w:t>
-      </w:r>
-      <w:r>
-        <w:rPr>
-          <w:sz w:val="28"/>
-          <w:szCs w:val="28"/>
-        </w:rPr>
-        <w:t xml:space="preserve">, а продукция без дефектов – с вероятностью </w:t>
-      </w:r>
-      <w:r>
-        <w:rPr>
-          <w:sz w:val="28"/>
-          <w:szCs w:val="28"/>
-          <w:lang w:val="en-US"/>
-        </w:rPr>
-        <w:t>p</w:t>
-      </w:r>
-      <w:r>
-        <w:rPr>
-          <w:sz w:val="28"/>
-          <w:szCs w:val="28"/>
-        </w:rPr>
-        <w:t xml:space="preserve">. </w:t>
-      </w:r>
-    </w:p>
-    <w:p>
-      <w:pPr>
-        <w:rPr>
-          <w:sz w:val="28"/>
-          <w:szCs w:val="28"/>
-        </w:rPr>
-      </w:pPr>
-      <w:r>
-        <w:rPr>
-          <w:sz w:val="28"/>
-          <w:szCs w:val="28"/>
-        </w:rPr>
-        <w:t xml:space="preserve">Качество продукции можно описать случайной величиной, имеющей распределение Бернулли </w:t>
-      </w:r>
-      <w:r>
-        <w:rPr>
-          <w:sz w:val="28"/>
-          <w:szCs w:val="28"/>
-          <w:lang w:val="en-US"/>
-        </w:rPr>
-        <w:t>Bi</w:t>
-      </w:r>
-      <w:r>
-        <w:rPr>
-          <w:sz w:val="28"/>
-          <w:szCs w:val="28"/>
-        </w:rPr>
-        <w:t xml:space="preserve"> (1</w:t>
-      </w:r>
-      <w:r>
-        <w:rPr>
-          <w:sz w:val="28"/>
-          <w:szCs w:val="28"/>
-        </w:rPr>
-        <w:t xml:space="preserve">; </w:t>
-      </w:r>
-      <w:r>
-        <w:rPr>
-          <w:sz w:val="28"/>
-          <w:szCs w:val="28"/>
-          <w:lang w:val="en-US"/>
-        </w:rPr>
-        <w:t>p</w:t>
-      </w:r>
-      <w:r>
-        <w:rPr>
-          <w:sz w:val="28"/>
-          <w:szCs w:val="28"/>
-        </w:rPr>
-        <w:t>)</w:t>
-      </w:r>
-      <w:r>
-        <w:rPr>
-          <w:sz w:val="28"/>
-          <w:szCs w:val="28"/>
-        </w:rPr>
-        <w:t xml:space="preserve">. </w:t>
-      </w:r>
-      <w:r>
-        <w:rPr>
-          <w:sz w:val="28"/>
-          <w:szCs w:val="28"/>
-        </w:rPr>
-        <w:t>Найти закон распределения</w:t>
+        <w:t>Два аудитора проверяют 10 фирм (по 5 каждый), в двух из которых допущены нарушения. Вероятность обнаружения нарушений первым аудитором равна 80%, вторым – 90%. Найти вероятность того, что обе фирмы-нарушители будут выявлены.</w:t>
       </w:r>
     </w:p>
     <w:p>
@@ -733,25 +608,34 @@
     <w:p>
       <w:pPr>
         <w:rPr>
-          <w:bCs/>
-          <w:sz w:val="28"/>
-          <w:szCs w:val="28"/>
-        </w:rPr>
-      </w:pPr>
-      <w:r>
-        <w:rPr>
-          <w:bCs/>
-          <w:sz w:val="28"/>
-          <w:szCs w:val="28"/>
-        </w:rPr>
-        <w:t>Случайная величина X, описывающая качество продукции, принимает два значения:</w:t>
+          <w:b/>
+          <w:sz w:val="28"/>
+          <w:szCs w:val="28"/>
+        </w:rPr>
+      </w:pPr>
+    </w:p>
+    <w:p>
+      <w:pPr>
+        <w:rPr>
+          <w:bCs/>
+          <w:sz w:val="28"/>
+          <w:szCs w:val="28"/>
+        </w:rPr>
+      </w:pPr>
+      <w:r>
+        <w:rPr>
+          <w:bCs/>
+          <w:sz w:val="28"/>
+          <w:szCs w:val="28"/>
+        </w:rPr>
+        <w:t>Дано:</w:t>
       </w:r>
     </w:p>
     <w:p>
       <w:pPr>
         <w:numPr>
           <w:ilvl w:val="0"/>
-          <w:numId w:val="15"/>
+          <w:numId w:val="10"/>
         </w:numPr>
         <w:rPr>
           <w:bCs/>
@@ -765,46 +649,14 @@
           <w:sz w:val="28"/>
           <w:szCs w:val="28"/>
         </w:rPr>
-        <w:t>X</w:t>
-      </w:r>
-      <w:r>
-        <w:rPr>
-          <w:bCs/>
-          <w:sz w:val="28"/>
-          <w:szCs w:val="28"/>
-        </w:rPr>
-        <w:t xml:space="preserve"> </w:t>
-      </w:r>
-      <w:r>
-        <w:rPr>
-          <w:bCs/>
-          <w:sz w:val="28"/>
-          <w:szCs w:val="28"/>
-        </w:rPr>
-        <w:t>=</w:t>
-      </w:r>
-      <w:r>
-        <w:rPr>
-          <w:bCs/>
-          <w:sz w:val="28"/>
-          <w:szCs w:val="28"/>
-        </w:rPr>
-        <w:t xml:space="preserve"> </w:t>
-      </w:r>
-      <w:r>
-        <w:rPr>
-          <w:bCs/>
-          <w:sz w:val="28"/>
-          <w:szCs w:val="28"/>
-        </w:rPr>
-        <w:t>1, если продукция без дефектов, с вероятностью p;</w:t>
+        <w:t>Всего 10 фирм, из них 2 фирмы-нарушители.</w:t>
       </w:r>
     </w:p>
     <w:p>
       <w:pPr>
         <w:numPr>
           <w:ilvl w:val="0"/>
-          <w:numId w:val="15"/>
+          <w:numId w:val="10"/>
         </w:numPr>
         <w:rPr>
           <w:bCs/>
@@ -818,7 +670,23 @@
           <w:sz w:val="28"/>
           <w:szCs w:val="28"/>
         </w:rPr>
-        <w:t>X</w:t>
+        <w:t>Первый аудитор проверяет 5 фирм, вероятность обнаружения нарушений</w:t>
+      </w:r>
+      <w:r>
+        <w:rPr>
+          <w:bCs/>
+          <w:sz w:val="28"/>
+          <w:szCs w:val="28"/>
+        </w:rPr>
+        <w:t xml:space="preserve">      </w:t>
+      </w:r>
+      <w:r>
+        <w:rPr>
+          <w:bCs/>
+          <w:sz w:val="28"/>
+          <w:szCs w:val="28"/>
+        </w:rPr>
+        <w:t>P1</w:t>
       </w:r>
       <w:r>
         <w:rPr>
@@ -850,793 +718,22 @@
           <w:sz w:val="28"/>
           <w:szCs w:val="28"/>
         </w:rPr>
-        <w:t>0, если продукция некачественная, с вероятностью q</w:t>
-      </w:r>
-      <w:r>
-        <w:rPr>
-          <w:bCs/>
-          <w:sz w:val="28"/>
-          <w:szCs w:val="28"/>
-        </w:rPr>
-        <w:t xml:space="preserve"> </w:t>
-      </w:r>
-      <w:r>
-        <w:rPr>
-          <w:bCs/>
-          <w:sz w:val="28"/>
-          <w:szCs w:val="28"/>
-        </w:rPr>
-        <w:t>=</w:t>
-      </w:r>
-      <w:r>
-        <w:rPr>
-          <w:bCs/>
-          <w:sz w:val="28"/>
-          <w:szCs w:val="28"/>
-        </w:rPr>
-        <w:t xml:space="preserve"> </w:t>
-      </w:r>
-      <w:r>
-        <w:rPr>
-          <w:bCs/>
-          <w:sz w:val="28"/>
-          <w:szCs w:val="28"/>
-        </w:rPr>
-        <w:t>1</w:t>
-      </w:r>
-      <w:r>
-        <w:rPr>
-          <w:bCs/>
-          <w:sz w:val="28"/>
-          <w:szCs w:val="28"/>
-        </w:rPr>
-        <w:t xml:space="preserve"> </w:t>
-      </w:r>
-      <w:r>
-        <w:rPr>
-          <w:bCs/>
-          <w:sz w:val="28"/>
-          <w:szCs w:val="28"/>
-        </w:rPr>
-        <w:t>−</w:t>
-      </w:r>
-      <w:r>
-        <w:rPr>
-          <w:bCs/>
-          <w:sz w:val="28"/>
-          <w:szCs w:val="28"/>
-        </w:rPr>
-        <w:t xml:space="preserve"> </w:t>
-      </w:r>
-      <w:r>
-        <w:rPr>
-          <w:bCs/>
-          <w:sz w:val="28"/>
-          <w:szCs w:val="28"/>
-        </w:rPr>
-        <w:t>p.</w:t>
-      </w:r>
-    </w:p>
-    <w:p>
-      <w:pPr>
-        <w:rPr>
-          <w:bCs/>
-          <w:sz w:val="28"/>
-          <w:szCs w:val="28"/>
-        </w:rPr>
-      </w:pPr>
-      <w:r>
-        <w:rPr>
-          <w:bCs/>
-          <w:sz w:val="28"/>
-          <w:szCs w:val="28"/>
-        </w:rPr>
-        <w:t xml:space="preserve">Распределение X </w:t>
-      </w:r>
-      <w:r>
-        <w:rPr>
-          <w:bCs/>
-          <w:sz w:val="28"/>
-          <w:szCs w:val="28"/>
-        </w:rPr>
-        <w:t>-</w:t>
-      </w:r>
-      <w:r>
-        <w:rPr>
-          <w:bCs/>
-          <w:sz w:val="28"/>
-          <w:szCs w:val="28"/>
-        </w:rPr>
-        <w:t xml:space="preserve"> это распределение Бернулли с параметром p, которое задаётся следующим законом:</w:t>
-      </w:r>
-    </w:p>
-    <w:p>
-      <w:pPr>
-        <w:rPr>
-          <w:bCs/>
-          <w:sz w:val="28"/>
-          <w:szCs w:val="28"/>
-        </w:rPr>
-      </w:pPr>
-      <w:r>
-        <w:rPr>
-          <w:bCs/>
-          <w:sz w:val="28"/>
-          <w:szCs w:val="28"/>
-          <w:lang w:val="en-US"/>
-        </w:rPr>
-        <w:t>P(X</w:t>
-      </w:r>
-      <w:r>
-        <w:rPr>
-          <w:bCs/>
-          <w:sz w:val="28"/>
-          <w:szCs w:val="28"/>
-          <w:lang w:val="en-US"/>
-        </w:rPr>
-        <w:t xml:space="preserve"> </w:t>
-      </w:r>
-      <w:r>
-        <w:rPr>
-          <w:bCs/>
-          <w:sz w:val="28"/>
-          <w:szCs w:val="28"/>
-          <w:lang w:val="en-US"/>
-        </w:rPr>
-        <w:t>=</w:t>
-      </w:r>
-      <w:r>
-        <w:rPr>
-          <w:bCs/>
-          <w:sz w:val="28"/>
-          <w:szCs w:val="28"/>
-          <w:lang w:val="en-US"/>
-        </w:rPr>
-        <w:t xml:space="preserve"> </w:t>
-      </w:r>
-      <w:r>
-        <w:rPr>
-          <w:bCs/>
-          <w:sz w:val="28"/>
-          <w:szCs w:val="28"/>
-          <w:lang w:val="en-US"/>
-        </w:rPr>
-        <w:t>x)</w:t>
-      </w:r>
-      <w:r>
-        <w:rPr>
-          <w:bCs/>
-          <w:sz w:val="28"/>
-          <w:szCs w:val="28"/>
-          <w:lang w:val="en-US"/>
-        </w:rPr>
-        <w:t xml:space="preserve"> </w:t>
-      </w:r>
-      <w:r>
-        <w:rPr>
-          <w:bCs/>
-          <w:sz w:val="28"/>
-          <w:szCs w:val="28"/>
-          <w:lang w:val="en-US"/>
-        </w:rPr>
-        <w:t>=</w:t>
-      </w:r>
-      <w:r>
-        <w:rPr>
-          <w:bCs/>
-          <w:sz w:val="28"/>
-          <w:szCs w:val="28"/>
-          <w:lang w:val="en-US"/>
-        </w:rPr>
-        <w:t xml:space="preserve">   </w:t>
-      </w:r>
-      <w:r>
-        <w:rPr>
-          <w:bCs/>
-          <w:sz w:val="28"/>
-          <w:szCs w:val="28"/>
-          <w:lang w:val="en-US"/>
-        </w:rPr>
-        <w:t>{p,</w:t>
-      </w:r>
-      <w:r>
-        <w:rPr>
-          <w:bCs/>
-          <w:sz w:val="28"/>
-          <w:szCs w:val="28"/>
-          <w:lang w:val="en-US"/>
-        </w:rPr>
-        <w:t xml:space="preserve"> </w:t>
-      </w:r>
-      <w:r>
-        <w:rPr>
-          <w:bCs/>
-          <w:sz w:val="28"/>
-          <w:szCs w:val="28"/>
-          <w:lang w:val="en-US"/>
-        </w:rPr>
-        <w:t>x</w:t>
-      </w:r>
-      <w:r>
-        <w:rPr>
-          <w:bCs/>
-          <w:sz w:val="28"/>
-          <w:szCs w:val="28"/>
-          <w:lang w:val="en-US"/>
-        </w:rPr>
-        <w:t xml:space="preserve"> </w:t>
-      </w:r>
-      <w:r>
-        <w:rPr>
-          <w:bCs/>
-          <w:sz w:val="28"/>
-          <w:szCs w:val="28"/>
-          <w:lang w:val="en-US"/>
-        </w:rPr>
-        <w:t>=</w:t>
-      </w:r>
-      <w:r>
-        <w:rPr>
-          <w:bCs/>
-          <w:sz w:val="28"/>
-          <w:szCs w:val="28"/>
-          <w:lang w:val="en-US"/>
-        </w:rPr>
-        <w:t xml:space="preserve"> </w:t>
-      </w:r>
-      <w:r>
-        <w:rPr>
-          <w:bCs/>
-          <w:sz w:val="28"/>
-          <w:szCs w:val="28"/>
-          <w:lang w:val="en-US"/>
-        </w:rPr>
-        <w:t>1</w:t>
-      </w:r>
-      <w:r>
-        <w:rPr>
-          <w:bCs/>
-          <w:sz w:val="28"/>
-          <w:szCs w:val="28"/>
-          <w:lang w:val="en-US"/>
-        </w:rPr>
-        <w:t xml:space="preserve">; </w:t>
-      </w:r>
-    </w:p>
-    <w:p>
-      <w:pPr>
-        <w:ind w:left="720" w:firstLine="720"/>
-        <w:rPr>
-          <w:bCs/>
-          <w:sz w:val="28"/>
-          <w:szCs w:val="28"/>
-        </w:rPr>
-      </w:pPr>
-      <w:r>
-        <w:rPr>
-          <w:bCs/>
-          <w:sz w:val="28"/>
-          <w:szCs w:val="28"/>
-          <w:lang w:val="en-US"/>
-        </w:rPr>
-        <w:t>{</w:t>
-      </w:r>
-      <w:r>
-        <w:rPr>
-          <w:bCs/>
-          <w:sz w:val="28"/>
-          <w:szCs w:val="28"/>
-          <w:lang w:val="en-US"/>
-        </w:rPr>
-        <w:t>1</w:t>
-      </w:r>
-      <w:r>
-        <w:rPr>
-          <w:bCs/>
-          <w:sz w:val="28"/>
-          <w:szCs w:val="28"/>
-          <w:lang w:val="en-US"/>
-        </w:rPr>
-        <w:t xml:space="preserve"> </w:t>
-      </w:r>
-      <w:r>
-        <w:rPr>
-          <w:bCs/>
-          <w:sz w:val="28"/>
-          <w:szCs w:val="28"/>
-          <w:lang w:val="en-US"/>
-        </w:rPr>
-        <w:t>−</w:t>
-      </w:r>
-      <w:r>
-        <w:rPr>
-          <w:bCs/>
-          <w:sz w:val="28"/>
-          <w:szCs w:val="28"/>
-          <w:lang w:val="en-US"/>
-        </w:rPr>
-        <w:t xml:space="preserve"> </w:t>
-      </w:r>
-      <w:r>
-        <w:rPr>
-          <w:bCs/>
-          <w:sz w:val="28"/>
-          <w:szCs w:val="28"/>
-          <w:lang w:val="en-US"/>
-        </w:rPr>
-        <w:t>p,</w:t>
-      </w:r>
-      <w:r>
-        <w:rPr>
-          <w:bCs/>
-          <w:sz w:val="28"/>
-          <w:szCs w:val="28"/>
-          <w:lang w:val="en-US"/>
-        </w:rPr>
-        <w:t xml:space="preserve"> </w:t>
-      </w:r>
-      <w:r>
-        <w:rPr>
-          <w:bCs/>
-          <w:sz w:val="28"/>
-          <w:szCs w:val="28"/>
-          <w:lang w:val="en-US"/>
-        </w:rPr>
-        <w:t>x</w:t>
-      </w:r>
-      <w:r>
-        <w:rPr>
-          <w:bCs/>
-          <w:sz w:val="28"/>
-          <w:szCs w:val="28"/>
-          <w:lang w:val="en-US"/>
-        </w:rPr>
-        <w:t xml:space="preserve"> </w:t>
-      </w:r>
-      <w:r>
-        <w:rPr>
-          <w:bCs/>
-          <w:sz w:val="28"/>
-          <w:szCs w:val="28"/>
-          <w:lang w:val="en-US"/>
-        </w:rPr>
-        <w:t>=</w:t>
-      </w:r>
-      <w:r>
-        <w:rPr>
-          <w:bCs/>
-          <w:sz w:val="28"/>
-          <w:szCs w:val="28"/>
-          <w:lang w:val="en-US"/>
-        </w:rPr>
-        <w:t xml:space="preserve"> </w:t>
-      </w:r>
-      <w:r>
-        <w:rPr>
-          <w:bCs/>
-          <w:sz w:val="28"/>
-          <w:szCs w:val="28"/>
-          <w:lang w:val="en-US"/>
-        </w:rPr>
-        <w:t>0</w:t>
-      </w:r>
-      <w:r>
-        <w:rPr>
-          <w:bCs/>
-          <w:sz w:val="28"/>
-          <w:szCs w:val="28"/>
-        </w:rPr>
-        <w:t>.​</w:t>
-      </w:r>
-    </w:p>
-    <w:p>
-      <w:pPr>
-        <w:rPr>
-          <w:bCs/>
-          <w:sz w:val="28"/>
-          <w:szCs w:val="28"/>
-        </w:rPr>
-      </w:pPr>
-    </w:p>
-    <w:p>
-      <w:pPr>
-        <w:rPr>
-          <w:b/>
-          <w:bCs/>
-          <w:sz w:val="28"/>
-          <w:szCs w:val="28"/>
-          <w:lang w:val="en-US"/>
-        </w:rPr>
-      </w:pPr>
-      <w:r>
-        <w:rPr>
-          <w:b/>
-          <w:bCs/>
-          <w:sz w:val="28"/>
-          <w:szCs w:val="28"/>
-        </w:rPr>
-        <w:t>Закон распределения случайной величины X:</w:t>
-      </w:r>
-    </w:p>
-    <w:p>
-      <w:pPr>
-        <w:rPr>
-          <w:bCs/>
-          <w:sz w:val="28"/>
-          <w:szCs w:val="28"/>
-          <w:lang w:val="en-US"/>
-        </w:rPr>
-      </w:pPr>
-      <w:r>
-        <w:rPr>
-          <w:bCs/>
-          <w:sz w:val="28"/>
-          <w:szCs w:val="28"/>
-          <w:lang w:val="en-US"/>
-        </w:rPr>
-        <w:t>________</w:t>
-      </w:r>
-    </w:p>
-    <w:tbl>
-      <w:tblPr>
-        <w:tblW w:w="0" w:type="auto"/>
-        <w:tblCellSpacing w:w="15" w:type="dxa"/>
-        <w:tblCellMar>
-          <w:top w:w="15" w:type="dxa"/>
-          <w:left w:w="15" w:type="dxa"/>
-          <w:bottom w:w="15" w:type="dxa"/>
-          <w:right w:w="15" w:type="dxa"/>
-        </w:tblCellMar>
-        <w:tblLook w:val="04A0" w:firstRow="1" w:lastRow="0" w:firstColumn="1" w:lastColumn="0" w:noHBand="0" w:noVBand="1"/>
-      </w:tblPr>
-      <w:tblGrid>
-        <w:gridCol w:w="409"/>
-        <w:gridCol w:w="969"/>
-      </w:tblGrid>
-      <w:tr>
-        <w:trPr>
-          <w:tblHeader/>
-          <w:tblCellSpacing w:w="15" w:type="dxa"/>
-        </w:trPr>
-        <w:tc>
-          <w:tcPr>
-            <w:tcW w:w="0" w:type="auto"/>
-            <w:vAlign w:val="center"/>
-            <w:hideMark/>
-          </w:tcPr>
-          <w:p>
-            <w:pPr>
-              <w:rPr>
-                <w:b/>
-                <w:bCs/>
-                <w:sz w:val="28"/>
-                <w:szCs w:val="28"/>
-                <w:lang w:val="en-US"/>
-              </w:rPr>
-            </w:pPr>
-            <w:r>
-              <w:rPr>
-                <w:b/>
-                <w:bCs/>
-                <w:sz w:val="28"/>
-                <w:szCs w:val="28"/>
-                <w:lang w:val="en-US"/>
-              </w:rPr>
-              <w:t xml:space="preserve">| </w:t>
-            </w:r>
-            <w:r>
-              <w:rPr>
-                <w:b/>
-                <w:bCs/>
-                <w:sz w:val="28"/>
-                <w:szCs w:val="28"/>
-              </w:rPr>
-              <w:t>X</w:t>
-            </w:r>
-            <w:r>
-              <w:rPr>
-                <w:b/>
-                <w:bCs/>
-                <w:sz w:val="28"/>
-                <w:szCs w:val="28"/>
-                <w:lang w:val="en-US"/>
-              </w:rPr>
-              <w:t xml:space="preserve"> </w:t>
-            </w:r>
-          </w:p>
-        </w:tc>
-        <w:tc>
-          <w:tcPr>
-            <w:tcW w:w="0" w:type="auto"/>
-            <w:vAlign w:val="center"/>
-            <w:hideMark/>
-          </w:tcPr>
-          <w:p>
-            <w:pPr>
-              <w:rPr>
-                <w:b/>
-                <w:bCs/>
-                <w:sz w:val="28"/>
-                <w:szCs w:val="28"/>
-                <w:lang w:val="en-US"/>
-              </w:rPr>
-            </w:pPr>
-            <w:r>
-              <w:rPr>
-                <w:b/>
-                <w:bCs/>
-                <w:sz w:val="28"/>
-                <w:szCs w:val="28"/>
-                <w:lang w:val="en-US"/>
-              </w:rPr>
-              <w:t xml:space="preserve">| </w:t>
-            </w:r>
-            <w:r>
-              <w:rPr>
-                <w:b/>
-                <w:bCs/>
-                <w:sz w:val="28"/>
-                <w:szCs w:val="28"/>
-              </w:rPr>
-              <w:t>P(X)</w:t>
-            </w:r>
-            <w:r>
-              <w:rPr>
-                <w:b/>
-                <w:bCs/>
-                <w:sz w:val="28"/>
-                <w:szCs w:val="28"/>
-                <w:lang w:val="en-US"/>
-              </w:rPr>
-              <w:t xml:space="preserve">  |  </w:t>
-            </w:r>
-          </w:p>
-        </w:tc>
-      </w:tr>
-      <w:tr>
-        <w:trPr>
-          <w:tblCellSpacing w:w="15" w:type="dxa"/>
-        </w:trPr>
-        <w:tc>
-          <w:tcPr>
-            <w:tcW w:w="0" w:type="auto"/>
-            <w:vAlign w:val="center"/>
-            <w:hideMark/>
-          </w:tcPr>
-          <w:p>
-            <w:pPr>
-              <w:rPr>
-                <w:bCs/>
-                <w:sz w:val="28"/>
-                <w:szCs w:val="28"/>
-                <w:lang w:val="en-US"/>
-              </w:rPr>
-            </w:pPr>
-            <w:r>
-              <w:rPr>
-                <w:bCs/>
-                <w:sz w:val="28"/>
-                <w:szCs w:val="28"/>
-                <w:lang w:val="en-US"/>
-              </w:rPr>
-              <w:t xml:space="preserve">| </w:t>
-            </w:r>
-            <w:r>
-              <w:rPr>
-                <w:bCs/>
-                <w:sz w:val="28"/>
-                <w:szCs w:val="28"/>
-              </w:rPr>
-              <w:t>1</w:t>
-            </w:r>
-          </w:p>
-        </w:tc>
-        <w:tc>
-          <w:tcPr>
-            <w:tcW w:w="0" w:type="auto"/>
-            <w:vAlign w:val="center"/>
-            <w:hideMark/>
-          </w:tcPr>
-          <w:p>
-            <w:pPr>
-              <w:rPr>
-                <w:bCs/>
-                <w:sz w:val="28"/>
-                <w:szCs w:val="28"/>
-                <w:lang w:val="en-US"/>
-              </w:rPr>
-            </w:pPr>
-            <w:r>
-              <w:rPr>
-                <w:bCs/>
-                <w:sz w:val="28"/>
-                <w:szCs w:val="28"/>
-                <w:lang w:val="en-US"/>
-              </w:rPr>
-              <w:t xml:space="preserve">| </w:t>
-            </w:r>
-            <w:r>
-              <w:rPr>
-                <w:bCs/>
-                <w:sz w:val="28"/>
-                <w:szCs w:val="28"/>
-              </w:rPr>
-              <w:t>p</w:t>
-            </w:r>
-            <w:r>
-              <w:rPr>
-                <w:bCs/>
-                <w:sz w:val="28"/>
-                <w:szCs w:val="28"/>
-                <w:lang w:val="en-US"/>
-              </w:rPr>
-              <w:t xml:space="preserve">        |</w:t>
-            </w:r>
-          </w:p>
-        </w:tc>
-      </w:tr>
-      <w:tr>
-        <w:trPr>
-          <w:tblCellSpacing w:w="15" w:type="dxa"/>
-        </w:trPr>
-        <w:tc>
-          <w:tcPr>
-            <w:tcW w:w="0" w:type="auto"/>
-            <w:vAlign w:val="center"/>
-            <w:hideMark/>
-          </w:tcPr>
-          <w:p>
-            <w:pPr>
-              <w:rPr>
-                <w:bCs/>
-                <w:sz w:val="28"/>
-                <w:szCs w:val="28"/>
-                <w:lang w:val="en-US"/>
-              </w:rPr>
-            </w:pPr>
-            <w:r>
-              <w:rPr>
-                <w:bCs/>
-                <w:sz w:val="28"/>
-                <w:szCs w:val="28"/>
-                <w:lang w:val="en-US"/>
-              </w:rPr>
-              <w:t xml:space="preserve">| </w:t>
-            </w:r>
-            <w:r>
-              <w:rPr>
-                <w:bCs/>
-                <w:sz w:val="28"/>
-                <w:szCs w:val="28"/>
-              </w:rPr>
-              <w:t>0</w:t>
-            </w:r>
-          </w:p>
-        </w:tc>
-        <w:tc>
-          <w:tcPr>
-            <w:tcW w:w="0" w:type="auto"/>
-            <w:vAlign w:val="center"/>
-            <w:hideMark/>
-          </w:tcPr>
-          <w:p>
-            <w:pPr>
-              <w:rPr>
-                <w:bCs/>
-                <w:sz w:val="28"/>
-                <w:szCs w:val="28"/>
-                <w:lang w:val="en-US"/>
-              </w:rPr>
-            </w:pPr>
-            <w:r>
-              <w:rPr>
-                <w:bCs/>
-                <w:sz w:val="28"/>
-                <w:szCs w:val="28"/>
-                <w:lang w:val="en-US"/>
-              </w:rPr>
-              <w:t xml:space="preserve">| </w:t>
-            </w:r>
-            <w:r>
-              <w:rPr>
-                <w:bCs/>
-                <w:sz w:val="28"/>
-                <w:szCs w:val="28"/>
-              </w:rPr>
-              <w:t>1</w:t>
-            </w:r>
-            <w:r>
-              <w:rPr>
-                <w:bCs/>
-                <w:sz w:val="28"/>
-                <w:szCs w:val="28"/>
-                <w:lang w:val="en-US"/>
-              </w:rPr>
-              <w:t xml:space="preserve"> </w:t>
-            </w:r>
-            <w:r>
-              <w:rPr>
-                <w:bCs/>
-                <w:sz w:val="28"/>
-                <w:szCs w:val="28"/>
-              </w:rPr>
-              <w:t>–</w:t>
-            </w:r>
-            <w:r>
-              <w:rPr>
-                <w:bCs/>
-                <w:sz w:val="28"/>
-                <w:szCs w:val="28"/>
-                <w:lang w:val="en-US"/>
-              </w:rPr>
-              <w:t xml:space="preserve"> </w:t>
-            </w:r>
-            <w:r>
-              <w:rPr>
-                <w:bCs/>
-                <w:sz w:val="28"/>
-                <w:szCs w:val="28"/>
-              </w:rPr>
-              <w:t>p</w:t>
-            </w:r>
-            <w:r>
-              <w:rPr>
-                <w:bCs/>
-                <w:sz w:val="28"/>
-                <w:szCs w:val="28"/>
-                <w:lang w:val="en-US"/>
-              </w:rPr>
-              <w:t xml:space="preserve">  |</w:t>
-            </w:r>
-          </w:p>
-        </w:tc>
-      </w:tr>
-    </w:tbl>
-    <w:p>
-      <w:pPr>
-        <w:rPr>
-          <w:bCs/>
-          <w:sz w:val="28"/>
-          <w:szCs w:val="28"/>
-        </w:rPr>
-      </w:pPr>
-    </w:p>
-    <w:p>
-      <w:pPr>
-        <w:rPr>
-          <w:b/>
-          <w:bCs/>
-          <w:sz w:val="28"/>
-          <w:szCs w:val="28"/>
-          <w:lang w:val="en-US"/>
-        </w:rPr>
-      </w:pPr>
-      <w:r>
-        <w:rPr>
-          <w:b/>
-          <w:bCs/>
-          <w:sz w:val="28"/>
-          <w:szCs w:val="28"/>
-        </w:rPr>
-        <w:t>Характеристики распределения Бернулли:</w:t>
-      </w:r>
-    </w:p>
-    <w:p>
-      <w:pPr>
-        <w:rPr>
-          <w:b/>
-          <w:bCs/>
-          <w:sz w:val="28"/>
-          <w:szCs w:val="28"/>
-          <w:lang w:val="en-US"/>
-        </w:rPr>
-      </w:pPr>
+        <w:t>0,8</w:t>
+      </w:r>
+      <w:r>
+        <w:rPr>
+          <w:bCs/>
+          <w:sz w:val="28"/>
+          <w:szCs w:val="28"/>
+        </w:rPr>
+        <w:t>.</w:t>
+      </w:r>
     </w:p>
     <w:p>
       <w:pPr>
         <w:numPr>
           <w:ilvl w:val="0"/>
-          <w:numId w:val="16"/>
+          <w:numId w:val="10"/>
         </w:numPr>
         <w:rPr>
           <w:bCs/>
@@ -1646,244 +743,18 @@
       </w:pPr>
       <w:r>
         <w:rPr>
-          <w:b/>
-          <w:bCs/>
-          <w:sz w:val="28"/>
-          <w:szCs w:val="28"/>
-        </w:rPr>
-        <w:t>Математическое ожидание (среднее):</w:t>
-      </w:r>
-    </w:p>
-    <w:p>
-      <w:pPr>
-        <w:rPr>
-          <w:bCs/>
-          <w:sz w:val="28"/>
-          <w:szCs w:val="28"/>
-        </w:rPr>
-      </w:pPr>
-      <w:r>
-        <w:rPr>
-          <w:bCs/>
-          <w:sz w:val="28"/>
-          <w:szCs w:val="28"/>
-        </w:rPr>
-        <w:t>E(X)</w:t>
-      </w:r>
-      <w:r>
-        <w:rPr>
-          <w:bCs/>
-          <w:sz w:val="28"/>
-          <w:szCs w:val="28"/>
-          <w:lang w:val="en-US"/>
-        </w:rPr>
-        <w:t xml:space="preserve"> </w:t>
-      </w:r>
-      <w:r>
-        <w:rPr>
-          <w:bCs/>
-          <w:sz w:val="28"/>
-          <w:szCs w:val="28"/>
-        </w:rPr>
-        <w:t>=</w:t>
-      </w:r>
-      <w:r>
-        <w:rPr>
-          <w:bCs/>
-          <w:sz w:val="28"/>
-          <w:szCs w:val="28"/>
-          <w:lang w:val="en-US"/>
-        </w:rPr>
-        <w:t xml:space="preserve"> </w:t>
-      </w:r>
-      <w:r>
-        <w:rPr>
-          <w:bCs/>
-          <w:sz w:val="28"/>
-          <w:szCs w:val="28"/>
-        </w:rPr>
-        <w:t>1</w:t>
-      </w:r>
-      <w:r>
-        <w:rPr>
-          <w:bCs/>
-          <w:sz w:val="28"/>
-          <w:szCs w:val="28"/>
-          <w:lang w:val="en-US"/>
-        </w:rPr>
-        <w:t xml:space="preserve"> </w:t>
-      </w:r>
-      <w:r>
-        <w:rPr>
-          <w:rFonts w:ascii="Cambria Math" w:hAnsi="Cambria Math" w:cs="Cambria Math"/>
-          <w:bCs/>
-          <w:sz w:val="28"/>
-          <w:szCs w:val="28"/>
-        </w:rPr>
-        <w:t>⋅</w:t>
-      </w:r>
-      <w:r>
-        <w:rPr>
-          <w:rFonts w:ascii="Cambria Math" w:hAnsi="Cambria Math" w:cs="Cambria Math"/>
-          <w:bCs/>
-          <w:sz w:val="28"/>
-          <w:szCs w:val="28"/>
-          <w:lang w:val="en-US"/>
-        </w:rPr>
-        <w:t xml:space="preserve"> </w:t>
-      </w:r>
-      <w:r>
-        <w:rPr>
-          <w:bCs/>
-          <w:sz w:val="28"/>
-          <w:szCs w:val="28"/>
-        </w:rPr>
-        <w:t>p</w:t>
-      </w:r>
-      <w:r>
-        <w:rPr>
-          <w:bCs/>
-          <w:sz w:val="28"/>
-          <w:szCs w:val="28"/>
-          <w:lang w:val="en-US"/>
-        </w:rPr>
-        <w:t xml:space="preserve"> </w:t>
-      </w:r>
-      <w:r>
-        <w:rPr>
-          <w:bCs/>
-          <w:sz w:val="28"/>
-          <w:szCs w:val="28"/>
-        </w:rPr>
-        <w:t>+</w:t>
-      </w:r>
-      <w:r>
-        <w:rPr>
-          <w:bCs/>
-          <w:sz w:val="28"/>
-          <w:szCs w:val="28"/>
-          <w:lang w:val="en-US"/>
-        </w:rPr>
-        <w:t xml:space="preserve"> </w:t>
-      </w:r>
-      <w:r>
-        <w:rPr>
-          <w:bCs/>
-          <w:sz w:val="28"/>
-          <w:szCs w:val="28"/>
-        </w:rPr>
-        <w:t>0</w:t>
-      </w:r>
-      <w:r>
-        <w:rPr>
-          <w:bCs/>
-          <w:sz w:val="28"/>
-          <w:szCs w:val="28"/>
-          <w:lang w:val="en-US"/>
-        </w:rPr>
-        <w:t xml:space="preserve"> </w:t>
-      </w:r>
-      <w:r>
-        <w:rPr>
-          <w:rFonts w:ascii="Cambria Math" w:hAnsi="Cambria Math" w:cs="Cambria Math"/>
-          <w:bCs/>
-          <w:sz w:val="28"/>
-          <w:szCs w:val="28"/>
-        </w:rPr>
-        <w:t>⋅</w:t>
-      </w:r>
-      <w:r>
-        <w:rPr>
-          <w:rFonts w:ascii="Cambria Math" w:hAnsi="Cambria Math" w:cs="Cambria Math"/>
-          <w:bCs/>
-          <w:sz w:val="28"/>
-          <w:szCs w:val="28"/>
-          <w:lang w:val="en-US"/>
-        </w:rPr>
-        <w:t xml:space="preserve"> </w:t>
-      </w:r>
-      <w:r>
-        <w:rPr>
-          <w:bCs/>
-          <w:sz w:val="28"/>
-          <w:szCs w:val="28"/>
-        </w:rPr>
-        <w:t>(1</w:t>
-      </w:r>
-      <w:r>
-        <w:rPr>
-          <w:bCs/>
-          <w:sz w:val="28"/>
-          <w:szCs w:val="28"/>
-          <w:lang w:val="en-US"/>
-        </w:rPr>
-        <w:t xml:space="preserve"> </w:t>
-      </w:r>
-      <w:r>
-        <w:rPr>
-          <w:bCs/>
-          <w:sz w:val="28"/>
-          <w:szCs w:val="28"/>
-        </w:rPr>
-        <w:t>−</w:t>
-      </w:r>
-      <w:r>
-        <w:rPr>
-          <w:bCs/>
-          <w:sz w:val="28"/>
-          <w:szCs w:val="28"/>
-          <w:lang w:val="en-US"/>
-        </w:rPr>
-        <w:t xml:space="preserve"> </w:t>
-      </w:r>
-      <w:r>
-        <w:rPr>
-          <w:bCs/>
-          <w:sz w:val="28"/>
-          <w:szCs w:val="28"/>
-        </w:rPr>
-        <w:t>p)</w:t>
-      </w:r>
-      <w:r>
-        <w:rPr>
-          <w:bCs/>
-          <w:sz w:val="28"/>
-          <w:szCs w:val="28"/>
-          <w:lang w:val="en-US"/>
-        </w:rPr>
-        <w:t xml:space="preserve"> </w:t>
-      </w:r>
-      <w:r>
-        <w:rPr>
-          <w:bCs/>
-          <w:sz w:val="28"/>
-          <w:szCs w:val="28"/>
-        </w:rPr>
-        <w:t>=</w:t>
-      </w:r>
-      <w:r>
-        <w:rPr>
-          <w:bCs/>
-          <w:sz w:val="28"/>
-          <w:szCs w:val="28"/>
-          <w:lang w:val="en-US"/>
-        </w:rPr>
-        <w:t xml:space="preserve"> </w:t>
-      </w:r>
-      <w:r>
-        <w:rPr>
-          <w:bCs/>
-          <w:sz w:val="28"/>
-          <w:szCs w:val="28"/>
-        </w:rPr>
-        <w:t>p.</w:t>
+          <w:bCs/>
+          <w:sz w:val="28"/>
+          <w:szCs w:val="28"/>
+        </w:rPr>
+        <w:t>Второй аудитор проверяет другие 5 фирм, вероятность обнаружения нарушений P2=0,9.</w:t>
       </w:r>
     </w:p>
     <w:p>
       <w:pPr>
         <w:numPr>
           <w:ilvl w:val="0"/>
-          <w:numId w:val="17"/>
+          <w:numId w:val="10"/>
         </w:numPr>
         <w:rPr>
           <w:bCs/>
@@ -1893,525 +764,30 @@
       </w:pPr>
       <w:r>
         <w:rPr>
+          <w:bCs/>
+          <w:sz w:val="28"/>
+          <w:szCs w:val="28"/>
+        </w:rPr>
+        <w:t>Требуется найти вероятность того, что обе фирмы-нарушители будут выявлены.</w:t>
+      </w:r>
+    </w:p>
+    <w:p>
+      <w:pPr>
+        <w:rPr>
+          <w:bCs/>
+          <w:sz w:val="28"/>
+          <w:szCs w:val="28"/>
+        </w:rPr>
+      </w:pPr>
+    </w:p>
+    <w:p>
+      <w:pPr>
+        <w:rPr>
           <w:b/>
           <w:bCs/>
           <w:sz w:val="28"/>
           <w:szCs w:val="28"/>
         </w:rPr>
-        <w:t>Дисперсия:</w:t>
-      </w:r>
-    </w:p>
-    <w:p>
-      <w:pPr>
-        <w:rPr>
-          <w:bCs/>
-          <w:sz w:val="28"/>
-          <w:szCs w:val="28"/>
-          <w:lang w:val="en-US"/>
-        </w:rPr>
-      </w:pPr>
-      <w:r>
-        <w:rPr>
-          <w:bCs/>
-          <w:sz w:val="28"/>
-          <w:szCs w:val="28"/>
-          <w:lang w:val="en-US"/>
-        </w:rPr>
-        <w:t>D(X)</w:t>
-      </w:r>
-      <w:r>
-        <w:rPr>
-          <w:bCs/>
-          <w:sz w:val="28"/>
-          <w:szCs w:val="28"/>
-          <w:lang w:val="en-US"/>
-        </w:rPr>
-        <w:t xml:space="preserve"> </w:t>
-      </w:r>
-      <w:r>
-        <w:rPr>
-          <w:bCs/>
-          <w:sz w:val="28"/>
-          <w:szCs w:val="28"/>
-          <w:lang w:val="en-US"/>
-        </w:rPr>
-        <w:t>=</w:t>
-      </w:r>
-      <w:r>
-        <w:rPr>
-          <w:bCs/>
-          <w:sz w:val="28"/>
-          <w:szCs w:val="28"/>
-          <w:lang w:val="en-US"/>
-        </w:rPr>
-        <w:t xml:space="preserve"> </w:t>
-      </w:r>
-      <w:r>
-        <w:rPr>
-          <w:bCs/>
-          <w:sz w:val="28"/>
-          <w:szCs w:val="28"/>
-          <w:lang w:val="en-US"/>
-        </w:rPr>
-        <w:t>E(X</w:t>
-      </w:r>
-      <w:r>
-        <w:rPr>
-          <w:bCs/>
-          <w:sz w:val="28"/>
-          <w:szCs w:val="28"/>
-          <w:lang w:val="en-US"/>
-        </w:rPr>
-        <w:t>^2</w:t>
-      </w:r>
-      <w:r>
-        <w:rPr>
-          <w:bCs/>
-          <w:sz w:val="28"/>
-          <w:szCs w:val="28"/>
-          <w:lang w:val="en-US"/>
-        </w:rPr>
-        <w:t>)</w:t>
-      </w:r>
-      <w:r>
-        <w:rPr>
-          <w:bCs/>
-          <w:sz w:val="28"/>
-          <w:szCs w:val="28"/>
-          <w:lang w:val="en-US"/>
-        </w:rPr>
-        <w:t xml:space="preserve"> </w:t>
-      </w:r>
-      <w:r>
-        <w:rPr>
-          <w:bCs/>
-          <w:sz w:val="28"/>
-          <w:szCs w:val="28"/>
-          <w:lang w:val="en-US"/>
-        </w:rPr>
-        <w:t>−</w:t>
-      </w:r>
-      <w:r>
-        <w:rPr>
-          <w:bCs/>
-          <w:sz w:val="28"/>
-          <w:szCs w:val="28"/>
-          <w:lang w:val="en-US"/>
-        </w:rPr>
-        <w:t xml:space="preserve"> </w:t>
-      </w:r>
-      <w:r>
-        <w:rPr>
-          <w:bCs/>
-          <w:sz w:val="28"/>
-          <w:szCs w:val="28"/>
-          <w:lang w:val="en-US"/>
-        </w:rPr>
-        <w:t>[E(X)]</w:t>
-      </w:r>
-      <w:r>
-        <w:rPr>
-          <w:bCs/>
-          <w:sz w:val="28"/>
-          <w:szCs w:val="28"/>
-          <w:lang w:val="en-US"/>
-        </w:rPr>
-        <w:t>^</w:t>
-      </w:r>
-      <w:r>
-        <w:rPr>
-          <w:bCs/>
-          <w:sz w:val="28"/>
-          <w:szCs w:val="28"/>
-          <w:lang w:val="en-US"/>
-        </w:rPr>
-        <w:t>2.</w:t>
-      </w:r>
-    </w:p>
-    <w:p>
-      <w:pPr>
-        <w:rPr>
-          <w:bCs/>
-          <w:sz w:val="28"/>
-          <w:szCs w:val="28"/>
-        </w:rPr>
-      </w:pPr>
-      <w:r>
-        <w:rPr>
-          <w:bCs/>
-          <w:sz w:val="28"/>
-          <w:szCs w:val="28"/>
-        </w:rPr>
-        <w:t>Так как X</w:t>
-      </w:r>
-      <w:r>
-        <w:rPr>
-          <w:bCs/>
-          <w:sz w:val="28"/>
-          <w:szCs w:val="28"/>
-        </w:rPr>
-        <w:t xml:space="preserve">^2 </w:t>
-      </w:r>
-      <w:r>
-        <w:rPr>
-          <w:bCs/>
-          <w:sz w:val="28"/>
-          <w:szCs w:val="28"/>
-        </w:rPr>
-        <w:t>=</w:t>
-      </w:r>
-      <w:r>
-        <w:rPr>
-          <w:bCs/>
-          <w:sz w:val="28"/>
-          <w:szCs w:val="28"/>
-        </w:rPr>
-        <w:t xml:space="preserve"> </w:t>
-      </w:r>
-      <w:r>
-        <w:rPr>
-          <w:bCs/>
-          <w:sz w:val="28"/>
-          <w:szCs w:val="28"/>
-          <w:lang w:val="en-US"/>
-        </w:rPr>
-        <w:t>X</w:t>
-      </w:r>
-      <w:r>
-        <w:rPr>
-          <w:bCs/>
-          <w:sz w:val="28"/>
-          <w:szCs w:val="28"/>
-        </w:rPr>
-        <w:t xml:space="preserve"> для распределения Бернулли (значения X — это только 0 и 1), то:</w:t>
-      </w:r>
-    </w:p>
-    <w:p>
-      <w:pPr>
-        <w:rPr>
-          <w:bCs/>
-          <w:sz w:val="28"/>
-          <w:szCs w:val="28"/>
-          <w:lang w:val="en-US"/>
-        </w:rPr>
-      </w:pPr>
-      <w:r>
-        <w:rPr>
-          <w:bCs/>
-          <w:sz w:val="28"/>
-          <w:szCs w:val="28"/>
-          <w:lang w:val="en-US"/>
-        </w:rPr>
-        <w:t>E(X</w:t>
-      </w:r>
-      <w:r>
-        <w:rPr>
-          <w:bCs/>
-          <w:sz w:val="28"/>
-          <w:szCs w:val="28"/>
-          <w:lang w:val="en-US"/>
-        </w:rPr>
-        <w:t>^2</w:t>
-      </w:r>
-      <w:r>
-        <w:rPr>
-          <w:bCs/>
-          <w:sz w:val="28"/>
-          <w:szCs w:val="28"/>
-          <w:lang w:val="en-US"/>
-        </w:rPr>
-        <w:t>)</w:t>
-      </w:r>
-      <w:r>
-        <w:rPr>
-          <w:bCs/>
-          <w:sz w:val="28"/>
-          <w:szCs w:val="28"/>
-          <w:lang w:val="en-US"/>
-        </w:rPr>
-        <w:t xml:space="preserve"> </w:t>
-      </w:r>
-      <w:r>
-        <w:rPr>
-          <w:bCs/>
-          <w:sz w:val="28"/>
-          <w:szCs w:val="28"/>
-          <w:lang w:val="en-US"/>
-        </w:rPr>
-        <w:t>=</w:t>
-      </w:r>
-      <w:r>
-        <w:rPr>
-          <w:bCs/>
-          <w:sz w:val="28"/>
-          <w:szCs w:val="28"/>
-          <w:lang w:val="en-US"/>
-        </w:rPr>
-        <w:t xml:space="preserve"> </w:t>
-      </w:r>
-      <w:r>
-        <w:rPr>
-          <w:bCs/>
-          <w:sz w:val="28"/>
-          <w:szCs w:val="28"/>
-          <w:lang w:val="en-US"/>
-        </w:rPr>
-        <w:t>E(X)</w:t>
-      </w:r>
-      <w:r>
-        <w:rPr>
-          <w:bCs/>
-          <w:sz w:val="28"/>
-          <w:szCs w:val="28"/>
-          <w:lang w:val="en-US"/>
-        </w:rPr>
-        <w:t xml:space="preserve"> </w:t>
-      </w:r>
-      <w:r>
-        <w:rPr>
-          <w:bCs/>
-          <w:sz w:val="28"/>
-          <w:szCs w:val="28"/>
-          <w:lang w:val="en-US"/>
-        </w:rPr>
-        <w:t>=</w:t>
-      </w:r>
-      <w:r>
-        <w:rPr>
-          <w:bCs/>
-          <w:sz w:val="28"/>
-          <w:szCs w:val="28"/>
-          <w:lang w:val="en-US"/>
-        </w:rPr>
-        <w:t xml:space="preserve"> </w:t>
-      </w:r>
-      <w:r>
-        <w:rPr>
-          <w:bCs/>
-          <w:sz w:val="28"/>
-          <w:szCs w:val="28"/>
-          <w:lang w:val="en-US"/>
-        </w:rPr>
-        <w:t>p.</w:t>
-      </w:r>
-    </w:p>
-    <w:p>
-      <w:pPr>
-        <w:rPr>
-          <w:bCs/>
-          <w:sz w:val="28"/>
-          <w:szCs w:val="28"/>
-          <w:lang w:val="en-US"/>
-        </w:rPr>
-      </w:pPr>
-      <w:r>
-        <w:rPr>
-          <w:bCs/>
-          <w:sz w:val="28"/>
-          <w:szCs w:val="28"/>
-        </w:rPr>
-        <w:t>Следовательно</w:t>
-      </w:r>
-      <w:r>
-        <w:rPr>
-          <w:bCs/>
-          <w:sz w:val="28"/>
-          <w:szCs w:val="28"/>
-          <w:lang w:val="en-US"/>
-        </w:rPr>
-        <w:t>:</w:t>
-      </w:r>
-    </w:p>
-    <w:p>
-      <w:pPr>
-        <w:rPr>
-          <w:bCs/>
-          <w:sz w:val="28"/>
-          <w:szCs w:val="28"/>
-        </w:rPr>
-      </w:pPr>
-      <w:r>
-        <w:rPr>
-          <w:bCs/>
-          <w:sz w:val="28"/>
-          <w:szCs w:val="28"/>
-          <w:lang w:val="en-US"/>
-        </w:rPr>
-        <w:t>D</w:t>
-      </w:r>
-      <w:r>
-        <w:rPr>
-          <w:bCs/>
-          <w:sz w:val="28"/>
-          <w:szCs w:val="28"/>
-        </w:rPr>
-        <w:t>(</w:t>
-      </w:r>
-      <w:r>
-        <w:rPr>
-          <w:bCs/>
-          <w:sz w:val="28"/>
-          <w:szCs w:val="28"/>
-          <w:lang w:val="en-US"/>
-        </w:rPr>
-        <w:t>X</w:t>
-      </w:r>
-      <w:r>
-        <w:rPr>
-          <w:bCs/>
-          <w:sz w:val="28"/>
-          <w:szCs w:val="28"/>
-        </w:rPr>
-        <w:t>)</w:t>
-      </w:r>
-      <w:r>
-        <w:rPr>
-          <w:bCs/>
-          <w:sz w:val="28"/>
-          <w:szCs w:val="28"/>
-        </w:rPr>
-        <w:t xml:space="preserve"> </w:t>
-      </w:r>
-      <w:r>
-        <w:rPr>
-          <w:bCs/>
-          <w:sz w:val="28"/>
-          <w:szCs w:val="28"/>
-        </w:rPr>
-        <w:t>=</w:t>
-      </w:r>
-      <w:r>
-        <w:rPr>
-          <w:bCs/>
-          <w:sz w:val="28"/>
-          <w:szCs w:val="28"/>
-        </w:rPr>
-        <w:t xml:space="preserve"> </w:t>
-      </w:r>
-      <w:r>
-        <w:rPr>
-          <w:bCs/>
-          <w:sz w:val="28"/>
-          <w:szCs w:val="28"/>
-          <w:lang w:val="en-US"/>
-        </w:rPr>
-        <w:t>p</w:t>
-      </w:r>
-      <w:r>
-        <w:rPr>
-          <w:bCs/>
-          <w:sz w:val="28"/>
-          <w:szCs w:val="28"/>
-        </w:rPr>
-        <w:t xml:space="preserve"> – </w:t>
-      </w:r>
-      <w:r>
-        <w:rPr>
-          <w:bCs/>
-          <w:sz w:val="28"/>
-          <w:szCs w:val="28"/>
-          <w:lang w:val="en-US"/>
-        </w:rPr>
-        <w:t>p</w:t>
-      </w:r>
-      <w:r>
-        <w:rPr>
-          <w:bCs/>
-          <w:sz w:val="28"/>
-          <w:szCs w:val="28"/>
-        </w:rPr>
-        <w:t xml:space="preserve">^2 </w:t>
-      </w:r>
-      <w:r>
-        <w:rPr>
-          <w:bCs/>
-          <w:sz w:val="28"/>
-          <w:szCs w:val="28"/>
-        </w:rPr>
-        <w:t>=</w:t>
-      </w:r>
-      <w:r>
-        <w:rPr>
-          <w:bCs/>
-          <w:sz w:val="28"/>
-          <w:szCs w:val="28"/>
-        </w:rPr>
-        <w:t xml:space="preserve"> </w:t>
-      </w:r>
-      <w:r>
-        <w:rPr>
-          <w:bCs/>
-          <w:sz w:val="28"/>
-          <w:szCs w:val="28"/>
-          <w:lang w:val="en-US"/>
-        </w:rPr>
-        <w:t>p</w:t>
-      </w:r>
-      <w:r>
-        <w:rPr>
-          <w:bCs/>
-          <w:sz w:val="28"/>
-          <w:szCs w:val="28"/>
-        </w:rPr>
-        <w:t>(1</w:t>
-      </w:r>
-      <w:r>
-        <w:rPr>
-          <w:bCs/>
-          <w:sz w:val="28"/>
-          <w:szCs w:val="28"/>
-        </w:rPr>
-        <w:t xml:space="preserve"> </w:t>
-      </w:r>
-      <w:r>
-        <w:rPr>
-          <w:bCs/>
-          <w:sz w:val="28"/>
-          <w:szCs w:val="28"/>
-        </w:rPr>
-        <w:t>−</w:t>
-      </w:r>
-      <w:r>
-        <w:rPr>
-          <w:bCs/>
-          <w:sz w:val="28"/>
-          <w:szCs w:val="28"/>
-        </w:rPr>
-        <w:t xml:space="preserve"> </w:t>
-      </w:r>
-      <w:r>
-        <w:rPr>
-          <w:bCs/>
-          <w:sz w:val="28"/>
-          <w:szCs w:val="28"/>
-          <w:lang w:val="en-US"/>
-        </w:rPr>
-        <w:t>p</w:t>
-      </w:r>
-      <w:r>
-        <w:rPr>
-          <w:bCs/>
-          <w:sz w:val="28"/>
-          <w:szCs w:val="28"/>
-        </w:rPr>
-        <w:t>).</w:t>
-      </w:r>
-    </w:p>
-    <w:p>
-      <w:pPr>
-        <w:rPr>
-          <w:bCs/>
-          <w:sz w:val="28"/>
-          <w:szCs w:val="28"/>
-        </w:rPr>
-      </w:pPr>
-    </w:p>
-    <w:p>
-      <w:pPr>
-        <w:rPr>
-          <w:sz w:val="28"/>
-          <w:szCs w:val="28"/>
-        </w:rPr>
       </w:pPr>
       <w:r>
         <w:rPr>
@@ -2420,115 +796,958 @@
           <w:sz w:val="28"/>
           <w:szCs w:val="28"/>
         </w:rPr>
-        <w:t xml:space="preserve">Ответ: </w:t>
-      </w:r>
-      <w:r>
-        <w:rPr>
-          <w:sz w:val="28"/>
-          <w:szCs w:val="28"/>
-        </w:rPr>
-        <w:t>Закон распределения:</w:t>
+        <w:t>Возможные распределения фирм-нарушителей</w:t>
+      </w:r>
+    </w:p>
+    <w:p>
+      <w:pPr>
+        <w:rPr>
+          <w:bCs/>
+          <w:sz w:val="28"/>
+          <w:szCs w:val="28"/>
+        </w:rPr>
+      </w:pPr>
+      <w:r>
+        <w:rPr>
+          <w:bCs/>
+          <w:sz w:val="28"/>
+          <w:szCs w:val="28"/>
+        </w:rPr>
+        <w:t>Фирмы-нарушители могут быть распределены между аудиторами двумя способами:</w:t>
       </w:r>
     </w:p>
     <w:p>
       <w:pPr>
         <w:numPr>
           <w:ilvl w:val="0"/>
-          <w:numId w:val="18"/>
+          <w:numId w:val="11"/>
         </w:numPr>
         <w:rPr>
-          <w:sz w:val="28"/>
-          <w:szCs w:val="28"/>
-        </w:rPr>
-      </w:pPr>
-      <w:r>
-        <w:rPr>
-          <w:sz w:val="28"/>
-          <w:szCs w:val="28"/>
-        </w:rPr>
-        <w:t>P(X</w:t>
-      </w:r>
-      <w:r>
-        <w:rPr>
-          <w:sz w:val="28"/>
-          <w:szCs w:val="28"/>
-          <w:lang w:val="en-US"/>
-        </w:rPr>
-        <w:t xml:space="preserve"> </w:t>
-      </w:r>
-      <w:r>
-        <w:rPr>
-          <w:sz w:val="28"/>
-          <w:szCs w:val="28"/>
-        </w:rPr>
-        <w:t>=</w:t>
-      </w:r>
-      <w:r>
-        <w:rPr>
-          <w:sz w:val="28"/>
-          <w:szCs w:val="28"/>
-          <w:lang w:val="en-US"/>
-        </w:rPr>
-        <w:t xml:space="preserve"> </w:t>
-      </w:r>
-      <w:r>
-        <w:rPr>
-          <w:sz w:val="28"/>
-          <w:szCs w:val="28"/>
-        </w:rPr>
-        <w:t>1)</w:t>
-      </w:r>
-      <w:r>
-        <w:rPr>
-          <w:sz w:val="28"/>
-          <w:szCs w:val="28"/>
-          <w:lang w:val="en-US"/>
-        </w:rPr>
-        <w:t xml:space="preserve"> </w:t>
-      </w:r>
-      <w:r>
-        <w:rPr>
-          <w:sz w:val="28"/>
-          <w:szCs w:val="28"/>
-        </w:rPr>
-        <w:t>=</w:t>
-      </w:r>
-      <w:r>
-        <w:rPr>
-          <w:sz w:val="28"/>
-          <w:szCs w:val="28"/>
-          <w:lang w:val="en-US"/>
-        </w:rPr>
-        <w:t xml:space="preserve"> </w:t>
-      </w:r>
-      <w:r>
-        <w:rPr>
-          <w:sz w:val="28"/>
-          <w:szCs w:val="28"/>
-        </w:rPr>
-        <w:t>p,</w:t>
+          <w:bCs/>
+          <w:sz w:val="28"/>
+          <w:szCs w:val="28"/>
+        </w:rPr>
+      </w:pPr>
+      <w:r>
+        <w:rPr>
+          <w:bCs/>
+          <w:sz w:val="28"/>
+          <w:szCs w:val="28"/>
+        </w:rPr>
+        <w:t>Одна фирма-нарушитель достается первому аудитору, другая — второму.</w:t>
       </w:r>
     </w:p>
     <w:p>
       <w:pPr>
         <w:numPr>
           <w:ilvl w:val="0"/>
-          <w:numId w:val="18"/>
+          <w:numId w:val="11"/>
         </w:numPr>
         <w:rPr>
-          <w:sz w:val="28"/>
-          <w:szCs w:val="28"/>
-        </w:rPr>
-      </w:pPr>
-      <w:r>
-        <w:rPr>
-          <w:sz w:val="28"/>
-          <w:szCs w:val="28"/>
-        </w:rPr>
-        <w:t>P(X</w:t>
-      </w:r>
-      <w:r>
-        <w:rPr>
+          <w:bCs/>
+          <w:sz w:val="28"/>
+          <w:szCs w:val="28"/>
+        </w:rPr>
+      </w:pPr>
+      <w:r>
+        <w:rPr>
+          <w:bCs/>
+          <w:sz w:val="28"/>
+          <w:szCs w:val="28"/>
+        </w:rPr>
+        <w:t>Обе фирмы-нарушители проверяет только один аудитор.</w:t>
+      </w:r>
+    </w:p>
+    <w:p>
+      <w:pPr>
+        <w:rPr>
+          <w:bCs/>
+          <w:sz w:val="28"/>
+          <w:szCs w:val="28"/>
+        </w:rPr>
+      </w:pPr>
+      <w:r>
+        <w:rPr>
+          <w:bCs/>
+          <w:sz w:val="28"/>
+          <w:szCs w:val="28"/>
+        </w:rPr>
+        <w:t>Рассчитаем вероятность выявления нарушений в каждом случае.</w:t>
+      </w:r>
+    </w:p>
+    <w:p>
+      <w:pPr>
+        <w:rPr>
+          <w:bCs/>
+          <w:sz w:val="28"/>
+          <w:szCs w:val="28"/>
+        </w:rPr>
+      </w:pPr>
+    </w:p>
+    <w:p>
+      <w:pPr>
+        <w:rPr>
+          <w:b/>
+          <w:bCs/>
+          <w:sz w:val="28"/>
+          <w:szCs w:val="28"/>
+        </w:rPr>
+      </w:pPr>
+      <w:r>
+        <w:rPr>
+          <w:b/>
+          <w:bCs/>
+          <w:sz w:val="28"/>
+          <w:szCs w:val="28"/>
+        </w:rPr>
+        <w:t>Вероятность выявления при распределении 1:1</w:t>
+      </w:r>
+    </w:p>
+    <w:p>
+      <w:pPr>
+        <w:rPr>
+          <w:bCs/>
+          <w:sz w:val="28"/>
+          <w:szCs w:val="28"/>
+        </w:rPr>
+      </w:pPr>
+      <w:r>
+        <w:rPr>
+          <w:bCs/>
+          <w:sz w:val="28"/>
+          <w:szCs w:val="28"/>
+        </w:rPr>
+        <w:t>При таком распределении каждая фирма-нарушитель попадает под проверку одного аудитора.</w:t>
+      </w:r>
+    </w:p>
+    <w:p>
+      <w:pPr>
+        <w:numPr>
+          <w:ilvl w:val="0"/>
+          <w:numId w:val="12"/>
+        </w:numPr>
+        <w:rPr>
+          <w:bCs/>
+          <w:sz w:val="28"/>
+          <w:szCs w:val="28"/>
+        </w:rPr>
+      </w:pPr>
+      <w:r>
+        <w:rPr>
+          <w:bCs/>
+          <w:sz w:val="28"/>
+          <w:szCs w:val="28"/>
+        </w:rPr>
+        <w:t>Вероятность выявления нарушений первым аудитором для своей фирмы-нарушителя: P1</w:t>
+      </w:r>
+      <w:r>
+        <w:rPr>
+          <w:bCs/>
+          <w:sz w:val="28"/>
+          <w:szCs w:val="28"/>
+        </w:rPr>
+        <w:t xml:space="preserve"> </w:t>
+      </w:r>
+      <w:r>
+        <w:rPr>
+          <w:bCs/>
+          <w:sz w:val="28"/>
+          <w:szCs w:val="28"/>
+        </w:rPr>
+        <w:t>=</w:t>
+      </w:r>
+      <w:r>
+        <w:rPr>
+          <w:bCs/>
+          <w:sz w:val="28"/>
+          <w:szCs w:val="28"/>
+        </w:rPr>
+        <w:t xml:space="preserve"> </w:t>
+      </w:r>
+      <w:r>
+        <w:rPr>
+          <w:bCs/>
+          <w:sz w:val="28"/>
+          <w:szCs w:val="28"/>
+        </w:rPr>
+        <w:t>0,</w:t>
+      </w:r>
+      <w:r>
+        <w:rPr>
+          <w:bCs/>
+          <w:sz w:val="28"/>
+          <w:szCs w:val="28"/>
+        </w:rPr>
+        <w:t>8</w:t>
+      </w:r>
+      <w:r>
+        <w:rPr>
+          <w:bCs/>
+          <w:sz w:val="28"/>
+          <w:szCs w:val="28"/>
+        </w:rPr>
+        <w:t>.</w:t>
+      </w:r>
+    </w:p>
+    <w:p>
+      <w:pPr>
+        <w:numPr>
+          <w:ilvl w:val="0"/>
+          <w:numId w:val="12"/>
+        </w:numPr>
+        <w:rPr>
+          <w:bCs/>
+          <w:sz w:val="28"/>
+          <w:szCs w:val="28"/>
+        </w:rPr>
+      </w:pPr>
+      <w:r>
+        <w:rPr>
+          <w:bCs/>
+          <w:sz w:val="28"/>
+          <w:szCs w:val="28"/>
+        </w:rPr>
+        <w:t>Вероятность выявления нарушений вторым аудитором для своей фирмы-нарушителя: P2</w:t>
+      </w:r>
+      <w:r>
+        <w:rPr>
+          <w:bCs/>
+          <w:sz w:val="28"/>
+          <w:szCs w:val="28"/>
+        </w:rPr>
+        <w:t xml:space="preserve"> </w:t>
+      </w:r>
+      <w:r>
+        <w:rPr>
+          <w:bCs/>
+          <w:sz w:val="28"/>
+          <w:szCs w:val="28"/>
+        </w:rPr>
+        <w:t>=</w:t>
+      </w:r>
+      <w:r>
+        <w:rPr>
+          <w:bCs/>
+          <w:sz w:val="28"/>
+          <w:szCs w:val="28"/>
+        </w:rPr>
+        <w:t xml:space="preserve"> </w:t>
+      </w:r>
+      <w:r>
+        <w:rPr>
+          <w:bCs/>
+          <w:sz w:val="28"/>
+          <w:szCs w:val="28"/>
+        </w:rPr>
+        <w:t>0,9.</w:t>
+      </w:r>
+    </w:p>
+    <w:p>
+      <w:pPr>
+        <w:rPr>
+          <w:bCs/>
+          <w:sz w:val="28"/>
+          <w:szCs w:val="28"/>
+        </w:rPr>
+      </w:pPr>
+      <w:r>
+        <w:rPr>
+          <w:bCs/>
+          <w:sz w:val="28"/>
+          <w:szCs w:val="28"/>
+        </w:rPr>
+        <w:t>Так как события независимы, вероятность выявления нарушений в этом случае:</w:t>
+      </w:r>
+    </w:p>
+    <w:p>
+      <w:pPr>
+        <w:rPr>
+          <w:bCs/>
+          <w:sz w:val="28"/>
+          <w:szCs w:val="28"/>
+        </w:rPr>
+      </w:pPr>
+      <w:r>
+        <w:rPr>
+          <w:bCs/>
+          <w:sz w:val="28"/>
+          <w:szCs w:val="28"/>
+        </w:rPr>
+        <w:t>P1:1</w:t>
+      </w:r>
+      <w:r>
+        <w:rPr>
+          <w:bCs/>
+          <w:sz w:val="28"/>
+          <w:szCs w:val="28"/>
+        </w:rPr>
+        <w:t xml:space="preserve"> </w:t>
+      </w:r>
+      <w:r>
+        <w:rPr>
+          <w:bCs/>
+          <w:sz w:val="28"/>
+          <w:szCs w:val="28"/>
+        </w:rPr>
+        <w:t>=</w:t>
+      </w:r>
+      <w:r>
+        <w:rPr>
+          <w:bCs/>
+          <w:sz w:val="28"/>
+          <w:szCs w:val="28"/>
+        </w:rPr>
+        <w:t xml:space="preserve"> </w:t>
+      </w:r>
+      <w:r>
+        <w:rPr>
+          <w:bCs/>
+          <w:sz w:val="28"/>
+          <w:szCs w:val="28"/>
+        </w:rPr>
+        <w:t>P1</w:t>
+      </w:r>
+      <w:r>
+        <w:rPr>
+          <w:bCs/>
+          <w:sz w:val="28"/>
+          <w:szCs w:val="28"/>
+        </w:rPr>
+        <w:t xml:space="preserve"> </w:t>
+      </w:r>
+      <w:r>
+        <w:rPr>
+          <w:rFonts w:ascii="Cambria Math" w:hAnsi="Cambria Math" w:cs="Cambria Math"/>
+          <w:bCs/>
+          <w:sz w:val="28"/>
+          <w:szCs w:val="28"/>
+        </w:rPr>
+        <w:t>⋅</w:t>
+      </w:r>
+      <w:r>
+        <w:rPr>
+          <w:rFonts w:ascii="Cambria Math" w:hAnsi="Cambria Math" w:cs="Cambria Math"/>
+          <w:bCs/>
+          <w:sz w:val="28"/>
+          <w:szCs w:val="28"/>
+        </w:rPr>
+        <w:t xml:space="preserve"> </w:t>
+      </w:r>
+      <w:r>
+        <w:rPr>
+          <w:bCs/>
+          <w:sz w:val="28"/>
+          <w:szCs w:val="28"/>
+        </w:rPr>
+        <w:t>P2</w:t>
+      </w:r>
+      <w:r>
+        <w:rPr>
+          <w:bCs/>
+          <w:sz w:val="28"/>
+          <w:szCs w:val="28"/>
+        </w:rPr>
+        <w:t xml:space="preserve"> </w:t>
+      </w:r>
+      <w:r>
+        <w:rPr>
+          <w:bCs/>
+          <w:sz w:val="28"/>
+          <w:szCs w:val="28"/>
+        </w:rPr>
+        <w:t>=</w:t>
+      </w:r>
+      <w:r>
+        <w:rPr>
+          <w:bCs/>
+          <w:sz w:val="28"/>
+          <w:szCs w:val="28"/>
+        </w:rPr>
+        <w:t xml:space="preserve"> </w:t>
+      </w:r>
+      <w:r>
+        <w:rPr>
+          <w:bCs/>
+          <w:sz w:val="28"/>
+          <w:szCs w:val="28"/>
+        </w:rPr>
+        <w:t>0,8</w:t>
+      </w:r>
+      <w:r>
+        <w:rPr>
+          <w:bCs/>
+          <w:sz w:val="28"/>
+          <w:szCs w:val="28"/>
+        </w:rPr>
+        <w:t xml:space="preserve"> </w:t>
+      </w:r>
+      <w:r>
+        <w:rPr>
+          <w:rFonts w:ascii="Cambria Math" w:hAnsi="Cambria Math" w:cs="Cambria Math"/>
+          <w:bCs/>
+          <w:sz w:val="28"/>
+          <w:szCs w:val="28"/>
+        </w:rPr>
+        <w:t>⋅</w:t>
+      </w:r>
+      <w:r>
+        <w:rPr>
+          <w:rFonts w:ascii="Cambria Math" w:hAnsi="Cambria Math" w:cs="Cambria Math"/>
+          <w:bCs/>
+          <w:sz w:val="28"/>
+          <w:szCs w:val="28"/>
+        </w:rPr>
+        <w:t xml:space="preserve"> </w:t>
+      </w:r>
+      <w:r>
+        <w:rPr>
+          <w:bCs/>
+          <w:sz w:val="28"/>
+          <w:szCs w:val="28"/>
+        </w:rPr>
+        <w:t>0,9</w:t>
+      </w:r>
+      <w:r>
+        <w:rPr>
+          <w:bCs/>
+          <w:sz w:val="28"/>
+          <w:szCs w:val="28"/>
+        </w:rPr>
+        <w:t xml:space="preserve"> </w:t>
+      </w:r>
+      <w:r>
+        <w:rPr>
+          <w:bCs/>
+          <w:sz w:val="28"/>
+          <w:szCs w:val="28"/>
+        </w:rPr>
+        <w:t>=</w:t>
+      </w:r>
+      <w:r>
+        <w:rPr>
+          <w:bCs/>
+          <w:sz w:val="28"/>
+          <w:szCs w:val="28"/>
+        </w:rPr>
+        <w:t xml:space="preserve"> </w:t>
+      </w:r>
+      <w:r>
+        <w:rPr>
+          <w:bCs/>
+          <w:sz w:val="28"/>
+          <w:szCs w:val="28"/>
+        </w:rPr>
+        <w:t>0,72.</w:t>
+      </w:r>
+    </w:p>
+    <w:p>
+      <w:pPr>
+        <w:rPr>
+          <w:bCs/>
+          <w:sz w:val="28"/>
+          <w:szCs w:val="28"/>
+        </w:rPr>
+      </w:pPr>
+    </w:p>
+    <w:p>
+      <w:pPr>
+        <w:rPr>
+          <w:b/>
+          <w:bCs/>
+          <w:sz w:val="28"/>
+          <w:szCs w:val="28"/>
+        </w:rPr>
+      </w:pPr>
+      <w:r>
+        <w:rPr>
+          <w:b/>
+          <w:bCs/>
+          <w:sz w:val="28"/>
+          <w:szCs w:val="28"/>
+        </w:rPr>
+        <w:t>Вероятность выявления при распределении 2:0</w:t>
+      </w:r>
+    </w:p>
+    <w:p>
+      <w:pPr>
+        <w:rPr>
+          <w:bCs/>
+          <w:sz w:val="28"/>
+          <w:szCs w:val="28"/>
+        </w:rPr>
+      </w:pPr>
+      <w:r>
+        <w:rPr>
+          <w:bCs/>
+          <w:sz w:val="28"/>
+          <w:szCs w:val="28"/>
+        </w:rPr>
+        <w:t>Если обе фирмы-нарушители проверяет один аудитор:</w:t>
+      </w:r>
+    </w:p>
+    <w:p>
+      <w:pPr>
+        <w:numPr>
+          <w:ilvl w:val="0"/>
+          <w:numId w:val="13"/>
+        </w:numPr>
+        <w:rPr>
+          <w:bCs/>
+          <w:sz w:val="28"/>
+          <w:szCs w:val="28"/>
+        </w:rPr>
+      </w:pPr>
+      <w:r>
+        <w:rPr>
+          <w:bCs/>
+          <w:sz w:val="28"/>
+          <w:szCs w:val="28"/>
+        </w:rPr>
+        <w:t>Первый аудитор выявляет обе фирмы-нарушители с вероятностью:</w:t>
+      </w:r>
+    </w:p>
+    <w:p>
+      <w:pPr>
+        <w:rPr>
+          <w:bCs/>
+          <w:sz w:val="28"/>
+          <w:szCs w:val="28"/>
+        </w:rPr>
+      </w:pPr>
+      <w:r>
+        <w:rPr>
+          <w:bCs/>
+          <w:sz w:val="28"/>
+          <w:szCs w:val="28"/>
+        </w:rPr>
+        <w:t>Pоба 1</w:t>
+      </w:r>
+      <w:r>
+        <w:rPr>
+          <w:bCs/>
+          <w:sz w:val="28"/>
+          <w:szCs w:val="28"/>
+        </w:rPr>
+        <w:t xml:space="preserve"> </w:t>
+      </w:r>
+      <w:r>
+        <w:rPr>
+          <w:bCs/>
+          <w:sz w:val="28"/>
+          <w:szCs w:val="28"/>
+        </w:rPr>
+        <w:t>=</w:t>
+      </w:r>
+      <w:r>
+        <w:rPr>
+          <w:bCs/>
+          <w:sz w:val="28"/>
+          <w:szCs w:val="28"/>
+        </w:rPr>
+        <w:t xml:space="preserve"> </w:t>
+      </w:r>
+      <w:r>
+        <w:rPr>
+          <w:bCs/>
+          <w:sz w:val="28"/>
+          <w:szCs w:val="28"/>
+        </w:rPr>
+        <w:t>P1</w:t>
+      </w:r>
+      <w:r>
+        <w:rPr>
+          <w:bCs/>
+          <w:sz w:val="28"/>
+          <w:szCs w:val="28"/>
+        </w:rPr>
+        <w:t xml:space="preserve"> </w:t>
+      </w:r>
+      <w:r>
+        <w:rPr>
+          <w:rFonts w:ascii="Cambria Math" w:hAnsi="Cambria Math" w:cs="Cambria Math"/>
+          <w:bCs/>
+          <w:sz w:val="28"/>
+          <w:szCs w:val="28"/>
+        </w:rPr>
+        <w:t>⋅</w:t>
+      </w:r>
+      <w:r>
+        <w:rPr>
+          <w:rFonts w:ascii="Cambria Math" w:hAnsi="Cambria Math" w:cs="Cambria Math"/>
+          <w:bCs/>
+          <w:sz w:val="28"/>
+          <w:szCs w:val="28"/>
+        </w:rPr>
+        <w:t xml:space="preserve"> </w:t>
+      </w:r>
+      <w:r>
+        <w:rPr>
+          <w:bCs/>
+          <w:sz w:val="28"/>
+          <w:szCs w:val="28"/>
+        </w:rPr>
+        <w:t>P1</w:t>
+      </w:r>
+      <w:r>
+        <w:rPr>
+          <w:bCs/>
+          <w:sz w:val="28"/>
+          <w:szCs w:val="28"/>
+        </w:rPr>
+        <w:t xml:space="preserve"> </w:t>
+      </w:r>
+      <w:r>
+        <w:rPr>
+          <w:bCs/>
+          <w:sz w:val="28"/>
+          <w:szCs w:val="28"/>
+        </w:rPr>
+        <w:t>=</w:t>
+      </w:r>
+      <w:r>
+        <w:rPr>
+          <w:bCs/>
+          <w:sz w:val="28"/>
+          <w:szCs w:val="28"/>
+        </w:rPr>
+        <w:t xml:space="preserve"> </w:t>
+      </w:r>
+      <w:r>
+        <w:rPr>
+          <w:bCs/>
+          <w:sz w:val="28"/>
+          <w:szCs w:val="28"/>
+        </w:rPr>
+        <w:t>0,8</w:t>
+      </w:r>
+      <w:r>
+        <w:rPr>
+          <w:bCs/>
+          <w:sz w:val="28"/>
+          <w:szCs w:val="28"/>
+        </w:rPr>
+        <w:t xml:space="preserve"> </w:t>
+      </w:r>
+      <w:r>
+        <w:rPr>
+          <w:rFonts w:ascii="Cambria Math" w:hAnsi="Cambria Math" w:cs="Cambria Math"/>
+          <w:bCs/>
+          <w:sz w:val="28"/>
+          <w:szCs w:val="28"/>
+        </w:rPr>
+        <w:t>⋅</w:t>
+      </w:r>
+      <w:r>
+        <w:rPr>
+          <w:rFonts w:ascii="Cambria Math" w:hAnsi="Cambria Math" w:cs="Cambria Math"/>
+          <w:bCs/>
+          <w:sz w:val="28"/>
+          <w:szCs w:val="28"/>
+        </w:rPr>
+        <w:t xml:space="preserve"> </w:t>
+      </w:r>
+      <w:r>
+        <w:rPr>
+          <w:bCs/>
+          <w:sz w:val="28"/>
+          <w:szCs w:val="28"/>
+        </w:rPr>
+        <w:t>0,8</w:t>
+      </w:r>
+      <w:r>
+        <w:rPr>
+          <w:bCs/>
+          <w:sz w:val="28"/>
+          <w:szCs w:val="28"/>
+        </w:rPr>
+        <w:t xml:space="preserve"> </w:t>
+      </w:r>
+      <w:r>
+        <w:rPr>
+          <w:bCs/>
+          <w:sz w:val="28"/>
+          <w:szCs w:val="28"/>
+        </w:rPr>
+        <w:t>=</w:t>
+      </w:r>
+      <w:r>
+        <w:rPr>
+          <w:bCs/>
+          <w:sz w:val="28"/>
+          <w:szCs w:val="28"/>
+        </w:rPr>
+        <w:t xml:space="preserve"> </w:t>
+      </w:r>
+      <w:r>
+        <w:rPr>
+          <w:bCs/>
+          <w:sz w:val="28"/>
+          <w:szCs w:val="28"/>
+        </w:rPr>
+        <w:t>0,64.</w:t>
+      </w:r>
+    </w:p>
+    <w:p>
+      <w:pPr>
+        <w:numPr>
+          <w:ilvl w:val="0"/>
+          <w:numId w:val="14"/>
+        </w:numPr>
+        <w:rPr>
+          <w:bCs/>
+          <w:sz w:val="28"/>
+          <w:szCs w:val="28"/>
+        </w:rPr>
+      </w:pPr>
+      <w:r>
+        <w:rPr>
+          <w:bCs/>
+          <w:sz w:val="28"/>
+          <w:szCs w:val="28"/>
+        </w:rPr>
+        <w:t>Второй аудитор выявляет обе фирмы-нарушители с вероятностью:</w:t>
+      </w:r>
+    </w:p>
+    <w:p>
+      <w:pPr>
+        <w:rPr>
+          <w:bCs/>
+          <w:sz w:val="28"/>
+          <w:szCs w:val="28"/>
+        </w:rPr>
+      </w:pPr>
+      <w:r>
+        <w:rPr>
+          <w:bCs/>
+          <w:sz w:val="28"/>
+          <w:szCs w:val="28"/>
+        </w:rPr>
+        <w:t>Pоба 2</w:t>
+      </w:r>
+      <w:r>
+        <w:rPr>
+          <w:bCs/>
+          <w:sz w:val="28"/>
+          <w:szCs w:val="28"/>
+        </w:rPr>
+        <w:t xml:space="preserve"> </w:t>
+      </w:r>
+      <w:r>
+        <w:rPr>
+          <w:bCs/>
+          <w:sz w:val="28"/>
+          <w:szCs w:val="28"/>
+        </w:rPr>
+        <w:t>=</w:t>
+      </w:r>
+      <w:r>
+        <w:rPr>
+          <w:bCs/>
+          <w:sz w:val="28"/>
+          <w:szCs w:val="28"/>
+        </w:rPr>
+        <w:t xml:space="preserve"> </w:t>
+      </w:r>
+      <w:r>
+        <w:rPr>
+          <w:bCs/>
+          <w:sz w:val="28"/>
+          <w:szCs w:val="28"/>
+        </w:rPr>
+        <w:t>P2</w:t>
+      </w:r>
+      <w:r>
+        <w:rPr>
+          <w:bCs/>
+          <w:sz w:val="28"/>
+          <w:szCs w:val="28"/>
+        </w:rPr>
+        <w:t xml:space="preserve"> </w:t>
+      </w:r>
+      <w:r>
+        <w:rPr>
+          <w:rFonts w:ascii="Cambria Math" w:hAnsi="Cambria Math" w:cs="Cambria Math"/>
+          <w:bCs/>
+          <w:sz w:val="28"/>
+          <w:szCs w:val="28"/>
+        </w:rPr>
+        <w:t>⋅</w:t>
+      </w:r>
+      <w:r>
+        <w:rPr>
+          <w:rFonts w:ascii="Cambria Math" w:hAnsi="Cambria Math" w:cs="Cambria Math"/>
+          <w:bCs/>
+          <w:sz w:val="28"/>
+          <w:szCs w:val="28"/>
+        </w:rPr>
+        <w:t xml:space="preserve"> </w:t>
+      </w:r>
+      <w:r>
+        <w:rPr>
+          <w:bCs/>
+          <w:sz w:val="28"/>
+          <w:szCs w:val="28"/>
+        </w:rPr>
+        <w:t>P2</w:t>
+      </w:r>
+      <w:r>
+        <w:rPr>
+          <w:bCs/>
+          <w:sz w:val="28"/>
+          <w:szCs w:val="28"/>
+        </w:rPr>
+        <w:t xml:space="preserve"> </w:t>
+      </w:r>
+      <w:r>
+        <w:rPr>
+          <w:bCs/>
+          <w:sz w:val="28"/>
+          <w:szCs w:val="28"/>
+        </w:rPr>
+        <w:t>=</w:t>
+      </w:r>
+      <w:r>
+        <w:rPr>
+          <w:bCs/>
+          <w:sz w:val="28"/>
+          <w:szCs w:val="28"/>
+        </w:rPr>
+        <w:t xml:space="preserve"> </w:t>
+      </w:r>
+      <w:r>
+        <w:rPr>
+          <w:bCs/>
+          <w:sz w:val="28"/>
+          <w:szCs w:val="28"/>
+        </w:rPr>
+        <w:t>0,9</w:t>
+      </w:r>
+      <w:r>
+        <w:rPr>
+          <w:bCs/>
+          <w:sz w:val="28"/>
+          <w:szCs w:val="28"/>
+        </w:rPr>
+        <w:t xml:space="preserve"> </w:t>
+      </w:r>
+      <w:r>
+        <w:rPr>
+          <w:rFonts w:ascii="Cambria Math" w:hAnsi="Cambria Math" w:cs="Cambria Math"/>
+          <w:bCs/>
+          <w:sz w:val="28"/>
+          <w:szCs w:val="28"/>
+        </w:rPr>
+        <w:t>⋅</w:t>
+      </w:r>
+      <w:r>
+        <w:rPr>
+          <w:rFonts w:ascii="Cambria Math" w:hAnsi="Cambria Math" w:cs="Cambria Math"/>
+          <w:bCs/>
+          <w:sz w:val="28"/>
+          <w:szCs w:val="28"/>
+        </w:rPr>
+        <w:t xml:space="preserve"> </w:t>
+      </w:r>
+      <w:r>
+        <w:rPr>
+          <w:bCs/>
+          <w:sz w:val="28"/>
+          <w:szCs w:val="28"/>
+        </w:rPr>
+        <w:t>0,9</w:t>
+      </w:r>
+      <w:r>
+        <w:rPr>
+          <w:bCs/>
+          <w:sz w:val="28"/>
+          <w:szCs w:val="28"/>
+        </w:rPr>
+        <w:t xml:space="preserve"> </w:t>
+      </w:r>
+      <w:r>
+        <w:rPr>
+          <w:bCs/>
+          <w:sz w:val="28"/>
+          <w:szCs w:val="28"/>
+        </w:rPr>
+        <w:t>=</w:t>
+      </w:r>
+      <w:r>
+        <w:rPr>
+          <w:bCs/>
+          <w:sz w:val="28"/>
+          <w:szCs w:val="28"/>
+        </w:rPr>
+        <w:t xml:space="preserve"> </w:t>
+      </w:r>
+      <w:r>
+        <w:rPr>
+          <w:bCs/>
+          <w:sz w:val="28"/>
+          <w:szCs w:val="28"/>
+        </w:rPr>
+        <w:t>0,81.</w:t>
+      </w:r>
+    </w:p>
+    <w:p>
+      <w:pPr>
+        <w:rPr>
+          <w:bCs/>
+          <w:sz w:val="28"/>
+          <w:szCs w:val="28"/>
+        </w:rPr>
+      </w:pPr>
+      <w:r>
+        <w:rPr>
+          <w:bCs/>
+          <w:sz w:val="28"/>
+          <w:szCs w:val="28"/>
+        </w:rPr>
+        <w:t>Вероятность, что обе фирмы-нарушители проверяет первый аудитор, равна</w:t>
+      </w:r>
+      <w:r>
+        <w:rPr>
+          <w:bCs/>
+          <w:sz w:val="28"/>
+          <w:szCs w:val="28"/>
+        </w:rPr>
+        <w:t xml:space="preserve"> </w:t>
+      </w:r>
+      <w:r>
+        <w:rPr>
+          <w:bCs/>
+          <w:sz w:val="28"/>
+          <w:szCs w:val="28"/>
+        </w:rPr>
+        <w:t>½</w:t>
+      </w:r>
+      <w:r>
+        <w:rPr>
+          <w:bCs/>
+          <w:sz w:val="28"/>
+          <w:szCs w:val="28"/>
+        </w:rPr>
+        <w:t xml:space="preserve"> </w:t>
+      </w:r>
+      <w:r>
+        <w:rPr>
+          <w:bCs/>
+          <w:sz w:val="28"/>
+          <w:szCs w:val="28"/>
+        </w:rPr>
+        <w:t xml:space="preserve">, так как распределение нарушителей между аудиторами равновероятно. Аналогично вероятность, что обе фирмы проверяет второй аудитор, также </w:t>
+      </w:r>
+      <w:r>
+        <w:rPr>
+          <w:bCs/>
+          <w:sz w:val="28"/>
+          <w:szCs w:val="28"/>
+        </w:rPr>
+        <w:t>½</w:t>
+      </w:r>
+      <w:r>
+        <w:rPr>
+          <w:bCs/>
           <w:sz w:val="28"/>
           <w:szCs w:val="28"/>
           <w:lang w:val="en-US"/>
@@ -2537,6 +1756,58 @@
       </w:r>
       <w:r>
         <w:rPr>
+          <w:bCs/>
+          <w:sz w:val="28"/>
+          <w:szCs w:val="28"/>
+        </w:rPr>
+        <w:t>.</w:t>
+      </w:r>
+    </w:p>
+    <w:p>
+      <w:pPr>
+        <w:rPr>
+          <w:bCs/>
+          <w:sz w:val="28"/>
+          <w:szCs w:val="28"/>
+        </w:rPr>
+      </w:pPr>
+      <w:r>
+        <w:rPr>
+          <w:bCs/>
+          <w:sz w:val="28"/>
+          <w:szCs w:val="28"/>
+        </w:rPr>
+        <w:t>Итоговая вероятность для случая 2:0:</w:t>
+      </w:r>
+    </w:p>
+    <w:p>
+      <w:pPr>
+        <w:rPr>
+          <w:bCs/>
+          <w:sz w:val="28"/>
+          <w:szCs w:val="28"/>
+        </w:rPr>
+      </w:pPr>
+      <w:r>
+        <w:rPr>
+          <w:bCs/>
+          <w:sz w:val="28"/>
+          <w:szCs w:val="28"/>
+        </w:rPr>
+        <w:lastRenderedPageBreak/>
+        <w:t>P2:0</w:t>
+      </w:r>
+      <w:r>
+        <w:rPr>
+          <w:bCs/>
+          <w:sz w:val="28"/>
+          <w:szCs w:val="28"/>
+        </w:rPr>
+        <w:t xml:space="preserve"> </w:t>
+      </w:r>
+      <w:r>
+        <w:rPr>
+          <w:bCs/>
           <w:sz w:val="28"/>
           <w:szCs w:val="28"/>
         </w:rPr>
@@ -2544,6 +1815,15 @@
       </w:r>
       <w:r>
         <w:rPr>
+          <w:bCs/>
+          <w:sz w:val="28"/>
+          <w:szCs w:val="28"/>
+        </w:rPr>
+        <w:t xml:space="preserve"> ½</w:t>
+      </w:r>
+      <w:r>
+        <w:rPr>
+          <w:bCs/>
           <w:sz w:val="28"/>
           <w:szCs w:val="28"/>
           <w:lang w:val="en-US"/>
@@ -2552,13 +1832,17 @@
       </w:r>
       <w:r>
         <w:rPr>
-          <w:sz w:val="28"/>
-          <w:szCs w:val="28"/>
-        </w:rPr>
-        <w:t>0)</w:t>
-      </w:r>
-      <w:r>
-        <w:rPr>
+          <w:rFonts w:ascii="Cambria Math" w:hAnsi="Cambria Math" w:cs="Cambria Math"/>
+          <w:bCs/>
+          <w:sz w:val="28"/>
+          <w:szCs w:val="28"/>
+        </w:rPr>
+        <w:t>⋅</w:t>
+      </w:r>
+      <w:r>
+        <w:rPr>
+          <w:rFonts w:ascii="Cambria Math" w:hAnsi="Cambria Math" w:cs="Cambria Math"/>
+          <w:bCs/>
           <w:sz w:val="28"/>
           <w:szCs w:val="28"/>
           <w:lang w:val="en-US"/>
@@ -2567,6 +1851,84 @@
       </w:r>
       <w:r>
         <w:rPr>
+          <w:bCs/>
+          <w:sz w:val="28"/>
+          <w:szCs w:val="28"/>
+        </w:rPr>
+        <w:t>Pоба1</w:t>
+      </w:r>
+      <w:r>
+        <w:rPr>
+          <w:bCs/>
+          <w:sz w:val="28"/>
+          <w:szCs w:val="28"/>
+        </w:rPr>
+        <w:t xml:space="preserve"> </w:t>
+      </w:r>
+      <w:r>
+        <w:rPr>
+          <w:bCs/>
+          <w:sz w:val="28"/>
+          <w:szCs w:val="28"/>
+        </w:rPr>
+        <w:t>+</w:t>
+      </w:r>
+      <w:r>
+        <w:rPr>
+          <w:bCs/>
+          <w:sz w:val="28"/>
+          <w:szCs w:val="28"/>
+        </w:rPr>
+        <w:t xml:space="preserve"> ½</w:t>
+      </w:r>
+      <w:r>
+        <w:rPr>
+          <w:bCs/>
+          <w:sz w:val="28"/>
+          <w:szCs w:val="28"/>
+          <w:lang w:val="en-US"/>
+        </w:rPr>
+        <w:t xml:space="preserve"> </w:t>
+      </w:r>
+      <w:r>
+        <w:rPr>
+          <w:rFonts w:ascii="Cambria Math" w:hAnsi="Cambria Math" w:cs="Cambria Math"/>
+          <w:bCs/>
+          <w:sz w:val="28"/>
+          <w:szCs w:val="28"/>
+        </w:rPr>
+        <w:t>⋅</w:t>
+      </w:r>
+      <w:r>
+        <w:rPr>
+          <w:rFonts w:ascii="Cambria Math" w:hAnsi="Cambria Math" w:cs="Cambria Math"/>
+          <w:bCs/>
+          <w:sz w:val="28"/>
+          <w:szCs w:val="28"/>
+          <w:lang w:val="en-US"/>
+        </w:rPr>
+        <w:t xml:space="preserve"> </w:t>
+      </w:r>
+      <w:r>
+        <w:rPr>
+          <w:bCs/>
+          <w:sz w:val="28"/>
+          <w:szCs w:val="28"/>
+        </w:rPr>
+        <w:t>Pоба2</w:t>
+      </w:r>
+      <w:r>
+        <w:rPr>
+          <w:bCs/>
+          <w:sz w:val="28"/>
+          <w:szCs w:val="28"/>
+          <w:lang w:val="en-US"/>
+        </w:rPr>
+        <w:t xml:space="preserve"> </w:t>
+      </w:r>
+      <w:r>
+        <w:rPr>
+          <w:bCs/>
           <w:sz w:val="28"/>
           <w:szCs w:val="28"/>
         </w:rPr>
@@ -2574,6 +1936,7 @@
       </w:r>
       <w:r>
         <w:rPr>
+          <w:bCs/>
           <w:sz w:val="28"/>
           <w:szCs w:val="28"/>
           <w:lang w:val="en-US"/>
@@ -2582,13 +1945,15 @@
       </w:r>
       <w:r>
         <w:rPr>
-          <w:sz w:val="28"/>
-          <w:szCs w:val="28"/>
-        </w:rPr>
-        <w:t>1</w:t>
-      </w:r>
-      <w:r>
-        <w:rPr>
+          <w:bCs/>
+          <w:sz w:val="28"/>
+          <w:szCs w:val="28"/>
+        </w:rPr>
+        <w:t>½</w:t>
+      </w:r>
+      <w:r>
+        <w:rPr>
+          <w:bCs/>
           <w:sz w:val="28"/>
           <w:szCs w:val="28"/>
           <w:lang w:val="en-US"/>
@@ -2597,13 +1962,17 @@
       </w:r>
       <w:r>
         <w:rPr>
-          <w:sz w:val="28"/>
-          <w:szCs w:val="28"/>
-        </w:rPr>
-        <w:t>−</w:t>
-      </w:r>
-      <w:r>
-        <w:rPr>
+          <w:rFonts w:ascii="Cambria Math" w:hAnsi="Cambria Math" w:cs="Cambria Math"/>
+          <w:bCs/>
+          <w:sz w:val="28"/>
+          <w:szCs w:val="28"/>
+        </w:rPr>
+        <w:t>⋅</w:t>
+      </w:r>
+      <w:r>
+        <w:rPr>
+          <w:rFonts w:ascii="Cambria Math" w:hAnsi="Cambria Math" w:cs="Cambria Math"/>
+          <w:bCs/>
           <w:sz w:val="28"/>
           <w:szCs w:val="28"/>
           <w:lang w:val="en-US"/>
@@ -2612,20 +1981,661 @@
       </w:r>
       <w:r>
         <w:rPr>
-          <w:sz w:val="28"/>
-          <w:szCs w:val="28"/>
-        </w:rPr>
-        <w:t>p.</w:t>
-      </w:r>
-    </w:p>
-    <w:p>
-      <w:pPr>
-        <w:rPr>
-          <w:bCs/>
-          <w:sz w:val="28"/>
-          <w:szCs w:val="28"/>
-        </w:rPr>
-      </w:pPr>
+          <w:bCs/>
+          <w:sz w:val="28"/>
+          <w:szCs w:val="28"/>
+        </w:rPr>
+        <w:t>0,64</w:t>
+      </w:r>
+      <w:r>
+        <w:rPr>
+          <w:bCs/>
+          <w:sz w:val="28"/>
+          <w:szCs w:val="28"/>
+          <w:lang w:val="en-US"/>
+        </w:rPr>
+        <w:t xml:space="preserve"> </w:t>
+      </w:r>
+      <w:r>
+        <w:rPr>
+          <w:bCs/>
+          <w:sz w:val="28"/>
+          <w:szCs w:val="28"/>
+        </w:rPr>
+        <w:t>+</w:t>
+      </w:r>
+      <w:r>
+        <w:rPr>
+          <w:bCs/>
+          <w:sz w:val="28"/>
+          <w:szCs w:val="28"/>
+          <w:lang w:val="en-US"/>
+        </w:rPr>
+        <w:t xml:space="preserve"> </w:t>
+      </w:r>
+      <w:r>
+        <w:rPr>
+          <w:bCs/>
+          <w:sz w:val="28"/>
+          <w:szCs w:val="28"/>
+        </w:rPr>
+        <w:t>12</w:t>
+      </w:r>
+      <w:r>
+        <w:rPr>
+          <w:bCs/>
+          <w:sz w:val="28"/>
+          <w:szCs w:val="28"/>
+          <w:lang w:val="en-US"/>
+        </w:rPr>
+        <w:t xml:space="preserve"> </w:t>
+      </w:r>
+      <w:r>
+        <w:rPr>
+          <w:rFonts w:ascii="Cambria Math" w:hAnsi="Cambria Math" w:cs="Cambria Math"/>
+          <w:bCs/>
+          <w:sz w:val="28"/>
+          <w:szCs w:val="28"/>
+        </w:rPr>
+        <w:t>⋅</w:t>
+      </w:r>
+      <w:r>
+        <w:rPr>
+          <w:rFonts w:ascii="Cambria Math" w:hAnsi="Cambria Math" w:cs="Cambria Math"/>
+          <w:bCs/>
+          <w:sz w:val="28"/>
+          <w:szCs w:val="28"/>
+          <w:lang w:val="en-US"/>
+        </w:rPr>
+        <w:t xml:space="preserve"> </w:t>
+      </w:r>
+      <w:r>
+        <w:rPr>
+          <w:bCs/>
+          <w:sz w:val="28"/>
+          <w:szCs w:val="28"/>
+        </w:rPr>
+        <w:t>0,81</w:t>
+      </w:r>
+      <w:r>
+        <w:rPr>
+          <w:bCs/>
+          <w:sz w:val="28"/>
+          <w:szCs w:val="28"/>
+          <w:lang w:val="en-US"/>
+        </w:rPr>
+        <w:t xml:space="preserve"> </w:t>
+      </w:r>
+      <w:r>
+        <w:rPr>
+          <w:bCs/>
+          <w:sz w:val="28"/>
+          <w:szCs w:val="28"/>
+        </w:rPr>
+        <w:t>=</w:t>
+      </w:r>
+      <w:r>
+        <w:rPr>
+          <w:bCs/>
+          <w:sz w:val="28"/>
+          <w:szCs w:val="28"/>
+          <w:lang w:val="en-US"/>
+        </w:rPr>
+        <w:t xml:space="preserve"> </w:t>
+      </w:r>
+      <w:r>
+        <w:rPr>
+          <w:bCs/>
+          <w:sz w:val="28"/>
+          <w:szCs w:val="28"/>
+        </w:rPr>
+        <w:t>0,725.</w:t>
+      </w:r>
+    </w:p>
+    <w:p>
+      <w:pPr>
+        <w:rPr>
+          <w:bCs/>
+          <w:sz w:val="28"/>
+          <w:szCs w:val="28"/>
+        </w:rPr>
+      </w:pPr>
+    </w:p>
+    <w:p>
+      <w:pPr>
+        <w:rPr>
+          <w:bCs/>
+          <w:sz w:val="28"/>
+          <w:szCs w:val="28"/>
+        </w:rPr>
+      </w:pPr>
+    </w:p>
+    <w:p>
+      <w:pPr>
+        <w:rPr>
+          <w:b/>
+          <w:bCs/>
+          <w:sz w:val="28"/>
+          <w:szCs w:val="28"/>
+        </w:rPr>
+      </w:pPr>
+      <w:r>
+        <w:rPr>
+          <w:b/>
+          <w:bCs/>
+          <w:sz w:val="28"/>
+          <w:szCs w:val="28"/>
+        </w:rPr>
+        <w:t>Итоговая вероятность</w:t>
+      </w:r>
+    </w:p>
+    <w:p>
+      <w:pPr>
+        <w:rPr>
+          <w:bCs/>
+          <w:sz w:val="28"/>
+          <w:szCs w:val="28"/>
+        </w:rPr>
+      </w:pPr>
+      <w:r>
+        <w:rPr>
+          <w:bCs/>
+          <w:sz w:val="28"/>
+          <w:szCs w:val="28"/>
+        </w:rPr>
+        <w:t xml:space="preserve">Распределения 1:1 и 2:0 являются взаимоисключающими и равновероятными. Каждое из них происходит с вероятностью </w:t>
+      </w:r>
+      <w:r>
+        <w:rPr>
+          <w:bCs/>
+          <w:sz w:val="28"/>
+          <w:szCs w:val="28"/>
+        </w:rPr>
+        <w:t>½</w:t>
+      </w:r>
+      <w:r>
+        <w:rPr>
+          <w:bCs/>
+          <w:sz w:val="28"/>
+          <w:szCs w:val="28"/>
+        </w:rPr>
+        <w:t xml:space="preserve"> </w:t>
+      </w:r>
+      <w:r>
+        <w:rPr>
+          <w:bCs/>
+          <w:sz w:val="28"/>
+          <w:szCs w:val="28"/>
+        </w:rPr>
+        <w:t>.Общая вероятность того, что обе фирмы-нарушители будут выявлены:</w:t>
+      </w:r>
+    </w:p>
+    <w:p>
+      <w:pPr>
+        <w:rPr>
+          <w:bCs/>
+          <w:sz w:val="28"/>
+          <w:szCs w:val="28"/>
+        </w:rPr>
+      </w:pPr>
+      <w:r>
+        <w:rPr>
+          <w:bCs/>
+          <w:sz w:val="28"/>
+          <w:szCs w:val="28"/>
+        </w:rPr>
+        <w:t>P</w:t>
+      </w:r>
+      <w:r>
+        <w:rPr>
+          <w:bCs/>
+          <w:sz w:val="28"/>
+          <w:szCs w:val="28"/>
+        </w:rPr>
+        <w:t xml:space="preserve"> </w:t>
+      </w:r>
+      <w:r>
+        <w:rPr>
+          <w:bCs/>
+          <w:sz w:val="28"/>
+          <w:szCs w:val="28"/>
+        </w:rPr>
+        <w:t>=</w:t>
+      </w:r>
+      <w:r>
+        <w:rPr>
+          <w:bCs/>
+          <w:sz w:val="28"/>
+          <w:szCs w:val="28"/>
+        </w:rPr>
+        <w:t xml:space="preserve"> </w:t>
+      </w:r>
+      <w:r>
+        <w:rPr>
+          <w:bCs/>
+          <w:sz w:val="28"/>
+          <w:szCs w:val="28"/>
+        </w:rPr>
+        <w:t>½</w:t>
+      </w:r>
+      <w:r>
+        <w:rPr>
+          <w:bCs/>
+          <w:sz w:val="28"/>
+          <w:szCs w:val="28"/>
+        </w:rPr>
+        <w:t xml:space="preserve"> </w:t>
+      </w:r>
+      <w:r>
+        <w:rPr>
+          <w:rFonts w:ascii="Cambria Math" w:hAnsi="Cambria Math" w:cs="Cambria Math"/>
+          <w:bCs/>
+          <w:sz w:val="28"/>
+          <w:szCs w:val="28"/>
+        </w:rPr>
+        <w:t>⋅</w:t>
+      </w:r>
+      <w:r>
+        <w:rPr>
+          <w:rFonts w:ascii="Cambria Math" w:hAnsi="Cambria Math" w:cs="Cambria Math"/>
+          <w:bCs/>
+          <w:sz w:val="28"/>
+          <w:szCs w:val="28"/>
+        </w:rPr>
+        <w:t xml:space="preserve"> </w:t>
+      </w:r>
+      <w:r>
+        <w:rPr>
+          <w:bCs/>
+          <w:sz w:val="28"/>
+          <w:szCs w:val="28"/>
+        </w:rPr>
+        <w:t>P1:1</w:t>
+      </w:r>
+      <w:r>
+        <w:rPr>
+          <w:bCs/>
+          <w:sz w:val="28"/>
+          <w:szCs w:val="28"/>
+        </w:rPr>
+        <w:t xml:space="preserve"> </w:t>
+      </w:r>
+      <w:r>
+        <w:rPr>
+          <w:bCs/>
+          <w:sz w:val="28"/>
+          <w:szCs w:val="28"/>
+        </w:rPr>
+        <w:t>+</w:t>
+      </w:r>
+      <w:r>
+        <w:rPr>
+          <w:bCs/>
+          <w:sz w:val="28"/>
+          <w:szCs w:val="28"/>
+        </w:rPr>
+        <w:t xml:space="preserve"> </w:t>
+      </w:r>
+      <w:r>
+        <w:rPr>
+          <w:bCs/>
+          <w:sz w:val="28"/>
+          <w:szCs w:val="28"/>
+        </w:rPr>
+        <w:t>½</w:t>
+      </w:r>
+      <w:r>
+        <w:rPr>
+          <w:bCs/>
+          <w:sz w:val="28"/>
+          <w:szCs w:val="28"/>
+        </w:rPr>
+        <w:t xml:space="preserve"> </w:t>
+      </w:r>
+      <w:r>
+        <w:rPr>
+          <w:rFonts w:ascii="Cambria Math" w:hAnsi="Cambria Math" w:cs="Cambria Math"/>
+          <w:bCs/>
+          <w:sz w:val="28"/>
+          <w:szCs w:val="28"/>
+        </w:rPr>
+        <w:t>⋅</w:t>
+      </w:r>
+      <w:r>
+        <w:rPr>
+          <w:bCs/>
+          <w:sz w:val="28"/>
+          <w:szCs w:val="28"/>
+        </w:rPr>
+        <w:t>P2:0.</w:t>
+      </w:r>
+    </w:p>
+    <w:p>
+      <w:pPr>
+        <w:rPr>
+          <w:bCs/>
+          <w:sz w:val="28"/>
+          <w:szCs w:val="28"/>
+        </w:rPr>
+      </w:pPr>
+      <w:r>
+        <w:rPr>
+          <w:bCs/>
+          <w:sz w:val="28"/>
+          <w:szCs w:val="28"/>
+        </w:rPr>
+        <w:t>Подставим значения:</w:t>
+      </w:r>
+    </w:p>
+    <w:p>
+      <w:pPr>
+        <w:rPr>
+          <w:bCs/>
+          <w:sz w:val="28"/>
+          <w:szCs w:val="28"/>
+        </w:rPr>
+      </w:pPr>
+      <w:r>
+        <w:rPr>
+          <w:bCs/>
+          <w:sz w:val="28"/>
+          <w:szCs w:val="28"/>
+        </w:rPr>
+        <w:t>P</w:t>
+      </w:r>
+      <w:r>
+        <w:rPr>
+          <w:bCs/>
+          <w:sz w:val="28"/>
+          <w:szCs w:val="28"/>
+          <w:lang w:val="en-US"/>
+        </w:rPr>
+        <w:t xml:space="preserve"> </w:t>
+      </w:r>
+      <w:r>
+        <w:rPr>
+          <w:bCs/>
+          <w:sz w:val="28"/>
+          <w:szCs w:val="28"/>
+        </w:rPr>
+        <w:t>=</w:t>
+      </w:r>
+      <w:r>
+        <w:rPr>
+          <w:bCs/>
+          <w:sz w:val="28"/>
+          <w:szCs w:val="28"/>
+          <w:lang w:val="en-US"/>
+        </w:rPr>
+        <w:t xml:space="preserve"> </w:t>
+      </w:r>
+      <w:r>
+        <w:rPr>
+          <w:bCs/>
+          <w:sz w:val="28"/>
+          <w:szCs w:val="28"/>
+        </w:rPr>
+        <w:t>½</w:t>
+      </w:r>
+      <w:r>
+        <w:rPr>
+          <w:bCs/>
+          <w:sz w:val="28"/>
+          <w:szCs w:val="28"/>
+          <w:lang w:val="en-US"/>
+        </w:rPr>
+        <w:t xml:space="preserve"> </w:t>
+      </w:r>
+      <w:r>
+        <w:rPr>
+          <w:rFonts w:ascii="Cambria Math" w:hAnsi="Cambria Math" w:cs="Cambria Math"/>
+          <w:bCs/>
+          <w:sz w:val="28"/>
+          <w:szCs w:val="28"/>
+        </w:rPr>
+        <w:t>⋅</w:t>
+      </w:r>
+      <w:r>
+        <w:rPr>
+          <w:rFonts w:ascii="Cambria Math" w:hAnsi="Cambria Math" w:cs="Cambria Math"/>
+          <w:bCs/>
+          <w:sz w:val="28"/>
+          <w:szCs w:val="28"/>
+          <w:lang w:val="en-US"/>
+        </w:rPr>
+        <w:t xml:space="preserve"> </w:t>
+      </w:r>
+      <w:r>
+        <w:rPr>
+          <w:bCs/>
+          <w:sz w:val="28"/>
+          <w:szCs w:val="28"/>
+        </w:rPr>
+        <w:t>0,72</w:t>
+      </w:r>
+      <w:r>
+        <w:rPr>
+          <w:bCs/>
+          <w:sz w:val="28"/>
+          <w:szCs w:val="28"/>
+          <w:lang w:val="en-US"/>
+        </w:rPr>
+        <w:t xml:space="preserve"> </w:t>
+      </w:r>
+      <w:r>
+        <w:rPr>
+          <w:bCs/>
+          <w:sz w:val="28"/>
+          <w:szCs w:val="28"/>
+        </w:rPr>
+        <w:t>+</w:t>
+      </w:r>
+      <w:r>
+        <w:rPr>
+          <w:bCs/>
+          <w:sz w:val="28"/>
+          <w:szCs w:val="28"/>
+          <w:lang w:val="en-US"/>
+        </w:rPr>
+        <w:t xml:space="preserve"> </w:t>
+      </w:r>
+      <w:r>
+        <w:rPr>
+          <w:bCs/>
+          <w:sz w:val="28"/>
+          <w:szCs w:val="28"/>
+        </w:rPr>
+        <w:t>½</w:t>
+      </w:r>
+      <w:r>
+        <w:rPr>
+          <w:bCs/>
+          <w:sz w:val="28"/>
+          <w:szCs w:val="28"/>
+          <w:lang w:val="en-US"/>
+        </w:rPr>
+        <w:t xml:space="preserve"> </w:t>
+      </w:r>
+      <w:r>
+        <w:rPr>
+          <w:rFonts w:ascii="Cambria Math" w:hAnsi="Cambria Math" w:cs="Cambria Math"/>
+          <w:bCs/>
+          <w:sz w:val="28"/>
+          <w:szCs w:val="28"/>
+        </w:rPr>
+        <w:t>⋅</w:t>
+      </w:r>
+      <w:r>
+        <w:rPr>
+          <w:rFonts w:ascii="Cambria Math" w:hAnsi="Cambria Math" w:cs="Cambria Math"/>
+          <w:bCs/>
+          <w:sz w:val="28"/>
+          <w:szCs w:val="28"/>
+          <w:lang w:val="en-US"/>
+        </w:rPr>
+        <w:t xml:space="preserve"> </w:t>
+      </w:r>
+      <w:r>
+        <w:rPr>
+          <w:bCs/>
+          <w:sz w:val="28"/>
+          <w:szCs w:val="28"/>
+        </w:rPr>
+        <w:t>0,725</w:t>
+      </w:r>
+      <w:r>
+        <w:rPr>
+          <w:bCs/>
+          <w:sz w:val="28"/>
+          <w:szCs w:val="28"/>
+          <w:lang w:val="en-US"/>
+        </w:rPr>
+        <w:t xml:space="preserve"> </w:t>
+      </w:r>
+      <w:r>
+        <w:rPr>
+          <w:bCs/>
+          <w:sz w:val="28"/>
+          <w:szCs w:val="28"/>
+        </w:rPr>
+        <w:t>=</w:t>
+      </w:r>
+      <w:r>
+        <w:rPr>
+          <w:bCs/>
+          <w:sz w:val="28"/>
+          <w:szCs w:val="28"/>
+          <w:lang w:val="en-US"/>
+        </w:rPr>
+        <w:t xml:space="preserve"> </w:t>
+      </w:r>
+      <w:r>
+        <w:rPr>
+          <w:bCs/>
+          <w:sz w:val="28"/>
+          <w:szCs w:val="28"/>
+        </w:rPr>
+        <w:t>0,36</w:t>
+      </w:r>
+      <w:r>
+        <w:rPr>
+          <w:bCs/>
+          <w:sz w:val="28"/>
+          <w:szCs w:val="28"/>
+          <w:lang w:val="en-US"/>
+        </w:rPr>
+        <w:t xml:space="preserve"> </w:t>
+      </w:r>
+      <w:r>
+        <w:rPr>
+          <w:bCs/>
+          <w:sz w:val="28"/>
+          <w:szCs w:val="28"/>
+        </w:rPr>
+        <w:t>+</w:t>
+      </w:r>
+      <w:r>
+        <w:rPr>
+          <w:bCs/>
+          <w:sz w:val="28"/>
+          <w:szCs w:val="28"/>
+          <w:lang w:val="en-US"/>
+        </w:rPr>
+        <w:t xml:space="preserve"> </w:t>
+      </w:r>
+      <w:r>
+        <w:rPr>
+          <w:bCs/>
+          <w:sz w:val="28"/>
+          <w:szCs w:val="28"/>
+        </w:rPr>
+        <w:t>0,3625</w:t>
+      </w:r>
+      <w:r>
+        <w:rPr>
+          <w:bCs/>
+          <w:sz w:val="28"/>
+          <w:szCs w:val="28"/>
+          <w:lang w:val="en-US"/>
+        </w:rPr>
+        <w:t xml:space="preserve"> </w:t>
+      </w:r>
+      <w:r>
+        <w:rPr>
+          <w:bCs/>
+          <w:sz w:val="28"/>
+          <w:szCs w:val="28"/>
+        </w:rPr>
+        <w:t>=</w:t>
+      </w:r>
+      <w:r>
+        <w:rPr>
+          <w:bCs/>
+          <w:sz w:val="28"/>
+          <w:szCs w:val="28"/>
+          <w:lang w:val="en-US"/>
+        </w:rPr>
+        <w:t xml:space="preserve"> </w:t>
+      </w:r>
+      <w:r>
+        <w:rPr>
+          <w:bCs/>
+          <w:sz w:val="28"/>
+          <w:szCs w:val="28"/>
+        </w:rPr>
+        <w:t>0,7225.</w:t>
+      </w:r>
+    </w:p>
+    <w:p>
+      <w:pPr>
+        <w:rPr>
+          <w:bCs/>
+          <w:sz w:val="28"/>
+          <w:szCs w:val="28"/>
+        </w:rPr>
+      </w:pPr>
+    </w:p>
+    <w:p>
+      <w:pPr>
+        <w:rPr>
+          <w:bCs/>
+          <w:sz w:val="28"/>
+          <w:szCs w:val="28"/>
+        </w:rPr>
+      </w:pPr>
+      <w:r>
+        <w:rPr>
+          <w:b/>
+          <w:bCs/>
+          <w:sz w:val="28"/>
+          <w:szCs w:val="28"/>
+        </w:rPr>
+        <w:t>Ответ</w:t>
+      </w:r>
+      <w:r>
+        <w:rPr>
+          <w:bCs/>
+          <w:sz w:val="28"/>
+          <w:szCs w:val="28"/>
+        </w:rPr>
+        <w:t>: вероятность того, что обе фирмы-нарушители будут выявлены, составляет P=0,7225</w:t>
+      </w:r>
+      <w:r>
+        <w:rPr>
+          <w:bCs/>
+          <w:sz w:val="28"/>
+          <w:szCs w:val="28"/>
+        </w:rPr>
+        <w:t xml:space="preserve"> или </w:t>
+      </w:r>
+      <w:r>
+        <w:rPr>
+          <w:bCs/>
+          <w:sz w:val="28"/>
+          <w:szCs w:val="28"/>
+        </w:rPr>
+        <w:t>72,25%.</w:t>
+      </w:r>
     </w:p>
     <w:sectPr>
       <w:pgSz w:w="11906" w:h="16838"/>
@@ -3724,268 +3734,6 @@
     </w:lvl>
   </w:abstractNum>
   <w:abstractNum w:abstractNumId="8" w15:restartNumberingAfterBreak="0">
-    <w:nsid w:val="585E642A"/>
-    <w:multiLevelType w:val="multilevel"/>
-    <w:tmpl w:val="B5DA1EA8"/>
-    <w:lvl w:ilvl="0">
-      <w:start w:val="2"/>
-      <w:numFmt w:val="decimal"/>
-      <w:lvlText w:val="%1."/>
-      <w:lvlJc w:val="left"/>
-      <w:pPr>
-        <w:tabs>
-          <w:tab w:val="num" w:pos="720"/>
-        </w:tabs>
-        <w:ind w:left="720" w:hanging="360"/>
-      </w:pPr>
-    </w:lvl>
-    <w:lvl w:ilvl="1" w:tentative="1">
-      <w:start w:val="1"/>
-      <w:numFmt w:val="decimal"/>
-      <w:lvlText w:val="%2."/>
-      <w:lvlJc w:val="left"/>
-      <w:pPr>
-        <w:tabs>
-          <w:tab w:val="num" w:pos="1440"/>
-        </w:tabs>
-        <w:ind w:left="1440" w:hanging="360"/>
-      </w:pPr>
-    </w:lvl>
-    <w:lvl w:ilvl="2" w:tentative="1">
-      <w:start w:val="1"/>
-      <w:numFmt w:val="decimal"/>
-      <w:lvlText w:val="%3."/>
-      <w:lvlJc w:val="left"/>
-      <w:pPr>
-        <w:tabs>
-          <w:tab w:val="num" w:pos="2160"/>
-        </w:tabs>
-        <w:ind w:left="2160" w:hanging="360"/>
-      </w:pPr>
-    </w:lvl>
-    <w:lvl w:ilvl="3" w:tentative="1">
-      <w:start w:val="1"/>
-      <w:numFmt w:val="decimal"/>
-      <w:lvlText w:val="%4."/>
-      <w:lvlJc w:val="left"/>
-      <w:pPr>
-        <w:tabs>
-          <w:tab w:val="num" w:pos="2880"/>
-        </w:tabs>
-        <w:ind w:left="2880" w:hanging="360"/>
-      </w:pPr>
-    </w:lvl>
-    <w:lvl w:ilvl="4" w:tentative="1">
-      <w:start w:val="1"/>
-      <w:numFmt w:val="decimal"/>
-      <w:lvlText w:val="%5."/>
-      <w:lvlJc w:val="left"/>
-      <w:pPr>
-        <w:tabs>
-          <w:tab w:val="num" w:pos="3600"/>
-        </w:tabs>
-        <w:ind w:left="3600" w:hanging="360"/>
-      </w:pPr>
-    </w:lvl>
-    <w:lvl w:ilvl="5" w:tentative="1">
-      <w:start w:val="1"/>
-      <w:numFmt w:val="decimal"/>
-      <w:lvlText w:val="%6."/>
-      <w:lvlJc w:val="left"/>
-      <w:pPr>
-        <w:tabs>
-          <w:tab w:val="num" w:pos="4320"/>
-        </w:tabs>
-        <w:ind w:left="4320" w:hanging="360"/>
-      </w:pPr>
-    </w:lvl>
-    <w:lvl w:ilvl="6" w:tentative="1">
-      <w:start w:val="1"/>
-      <w:numFmt w:val="decimal"/>
-      <w:lvlText w:val="%7."/>
-      <w:lvlJc w:val="left"/>
-      <w:pPr>
-        <w:tabs>
-          <w:tab w:val="num" w:pos="5040"/>
-        </w:tabs>
-        <w:ind w:left="5040" w:hanging="360"/>
-      </w:pPr>
-    </w:lvl>
-    <w:lvl w:ilvl="7" w:tentative="1">
-      <w:start w:val="1"/>
-      <w:numFmt w:val="decimal"/>
-      <w:lvlText w:val="%8."/>
-      <w:lvlJc w:val="left"/>
-      <w:pPr>
-        <w:tabs>
-          <w:tab w:val="num" w:pos="5760"/>
-        </w:tabs>
-        <w:ind w:left="5760" w:hanging="360"/>
-      </w:pPr>
-    </w:lvl>
-    <w:lvl w:ilvl="8" w:tentative="1">
-      <w:start w:val="1"/>
-      <w:numFmt w:val="decimal"/>
-      <w:lvlText w:val="%9."/>
-      <w:lvlJc w:val="left"/>
-      <w:pPr>
-        <w:tabs>
-          <w:tab w:val="num" w:pos="6480"/>
-        </w:tabs>
-        <w:ind w:left="6480" w:hanging="360"/>
-      </w:pPr>
-    </w:lvl>
-  </w:abstractNum>
-  <w:abstractNum w:abstractNumId="9" w15:restartNumberingAfterBreak="0">
-    <w:nsid w:val="5F075563"/>
-    <w:multiLevelType w:val="multilevel"/>
-    <w:tmpl w:val="07140BA0"/>
-    <w:lvl w:ilvl="0">
-      <w:start w:val="1"/>
-      <w:numFmt w:val="bullet"/>
-      <w:lvlText w:val=""/>
-      <w:lvlJc w:val="left"/>
-      <w:pPr>
-        <w:tabs>
-          <w:tab w:val="num" w:pos="720"/>
-        </w:tabs>
-        <w:ind w:left="720" w:hanging="360"/>
-      </w:pPr>
-      <w:rPr>
-        <w:rFonts w:ascii="Symbol" w:hAnsi="Symbol" w:hint="default"/>
-        <w:sz w:val="20"/>
-      </w:rPr>
-    </w:lvl>
-    <w:lvl w:ilvl="1" w:tentative="1">
-      <w:start w:val="1"/>
-      <w:numFmt w:val="bullet"/>
-      <w:lvlText w:val="o"/>
-      <w:lvlJc w:val="left"/>
-      <w:pPr>
-        <w:tabs>
-          <w:tab w:val="num" w:pos="1440"/>
-        </w:tabs>
-        <w:ind w:left="1440" w:hanging="360"/>
-      </w:pPr>
-      <w:rPr>
-        <w:rFonts w:ascii="Courier New" w:hAnsi="Courier New" w:hint="default"/>
-        <w:sz w:val="20"/>
-      </w:rPr>
-    </w:lvl>
-    <w:lvl w:ilvl="2" w:tentative="1">
-      <w:start w:val="1"/>
-      <w:numFmt w:val="bullet"/>
-      <w:lvlText w:val=""/>
-      <w:lvlJc w:val="left"/>
-      <w:pPr>
-        <w:tabs>
-          <w:tab w:val="num" w:pos="2160"/>
-        </w:tabs>
-        <w:ind w:left="2160" w:hanging="360"/>
-      </w:pPr>
-      <w:rPr>
-        <w:rFonts w:ascii="Wingdings" w:hAnsi="Wingdings" w:hint="default"/>
-        <w:sz w:val="20"/>
-      </w:rPr>
-    </w:lvl>
-    <w:lvl w:ilvl="3" w:tentative="1">
-      <w:start w:val="1"/>
-      <w:numFmt w:val="bullet"/>
-      <w:lvlText w:val=""/>
-      <w:lvlJc w:val="left"/>
-      <w:pPr>
-        <w:tabs>
-          <w:tab w:val="num" w:pos="2880"/>
-        </w:tabs>
-        <w:ind w:left="2880" w:hanging="360"/>
-      </w:pPr>
-      <w:rPr>
-        <w:rFonts w:ascii="Wingdings" w:hAnsi="Wingdings" w:hint="default"/>
-        <w:sz w:val="20"/>
-      </w:rPr>
-    </w:lvl>
-    <w:lvl w:ilvl="4" w:tentative="1">
-      <w:start w:val="1"/>
-      <w:numFmt w:val="bullet"/>
-      <w:lvlText w:val=""/>
-      <w:lvlJc w:val="left"/>
-      <w:pPr>
-        <w:tabs>
-          <w:tab w:val="num" w:pos="3600"/>
-        </w:tabs>
-        <w:ind w:left="3600" w:hanging="360"/>
-      </w:pPr>
-      <w:rPr>
-        <w:rFonts w:ascii="Wingdings" w:hAnsi="Wingdings" w:hint="default"/>
-        <w:sz w:val="20"/>
-      </w:rPr>
-    </w:lvl>
-    <w:lvl w:ilvl="5" w:tentative="1">
-      <w:start w:val="1"/>
-      <w:numFmt w:val="bullet"/>
-      <w:lvlText w:val=""/>
-      <w:lvlJc w:val="left"/>
-      <w:pPr>
-        <w:tabs>
-          <w:tab w:val="num" w:pos="4320"/>
-        </w:tabs>
-        <w:ind w:left="4320" w:hanging="360"/>
-      </w:pPr>
-      <w:rPr>
-        <w:rFonts w:ascii="Wingdings" w:hAnsi="Wingdings" w:hint="default"/>
-        <w:sz w:val="20"/>
-      </w:rPr>
-    </w:lvl>
-    <w:lvl w:ilvl="6" w:tentative="1">
-      <w:start w:val="1"/>
-      <w:numFmt w:val="bullet"/>
-      <w:lvlText w:val=""/>
-      <w:lvlJc w:val="left"/>
-      <w:pPr>
-        <w:tabs>
-          <w:tab w:val="num" w:pos="5040"/>
-        </w:tabs>
-        <w:ind w:left="5040" w:hanging="360"/>
-      </w:pPr>
-      <w:rPr>
-        <w:rFonts w:ascii="Wingdings" w:hAnsi="Wingdings" w:hint="default"/>
-        <w:sz w:val="20"/>
-      </w:rPr>
-    </w:lvl>
-    <w:lvl w:ilvl="7" w:tentative="1">
-      <w:start w:val="1"/>
-      <w:numFmt w:val="bullet"/>
-      <w:lvlText w:val=""/>
-      <w:lvlJc w:val="left"/>
-      <w:pPr>
-        <w:tabs>
-          <w:tab w:val="num" w:pos="5760"/>
-        </w:tabs>
-        <w:ind w:left="5760" w:hanging="360"/>
-      </w:pPr>
-      <w:rPr>
-        <w:rFonts w:ascii="Wingdings" w:hAnsi="Wingdings" w:hint="default"/>
-        <w:sz w:val="20"/>
-      </w:rPr>
-    </w:lvl>
-    <w:lvl w:ilvl="8" w:tentative="1">
-      <w:start w:val="1"/>
-      <w:numFmt w:val="bullet"/>
-      <w:lvlText w:val=""/>
-      <w:lvlJc w:val="left"/>
-      <w:pPr>
-        <w:tabs>
-          <w:tab w:val="num" w:pos="6480"/>
-        </w:tabs>
-        <w:ind w:left="6480" w:hanging="360"/>
-      </w:pPr>
-      <w:rPr>
-        <w:rFonts w:ascii="Wingdings" w:hAnsi="Wingdings" w:hint="default"/>
-        <w:sz w:val="20"/>
-      </w:rPr>
-    </w:lvl>
-  </w:abstractNum>
-  <w:abstractNum w:abstractNumId="10" w15:restartNumberingAfterBreak="0">
     <w:nsid w:val="647952ED"/>
     <w:multiLevelType w:val="multilevel"/>
     <w:tmpl w:val="2DB6FC60"/>
@@ -4098,7 +3846,7 @@
       </w:pPr>
     </w:lvl>
   </w:abstractNum>
-  <w:abstractNum w:abstractNumId="11" w15:restartNumberingAfterBreak="0">
+  <w:abstractNum w:abstractNumId="9" w15:restartNumberingAfterBreak="0">
     <w:nsid w:val="66506AF2"/>
     <w:multiLevelType w:val="hybridMultilevel"/>
     <w:tmpl w:val="929A8846"/>
@@ -4188,7 +3936,7 @@
       </w:pPr>
     </w:lvl>
   </w:abstractNum>
-  <w:abstractNum w:abstractNumId="12" w15:restartNumberingAfterBreak="0">
+  <w:abstractNum w:abstractNumId="10" w15:restartNumberingAfterBreak="0">
     <w:nsid w:val="6BC664A2"/>
     <w:multiLevelType w:val="multilevel"/>
     <w:tmpl w:val="E3BA16E6"/>
@@ -4337,7 +4085,7 @@
       </w:rPr>
     </w:lvl>
   </w:abstractNum>
-  <w:abstractNum w:abstractNumId="13" w15:restartNumberingAfterBreak="0">
+  <w:abstractNum w:abstractNumId="11" w15:restartNumberingAfterBreak="0">
     <w:nsid w:val="6F1832A6"/>
     <w:multiLevelType w:val="multilevel"/>
     <w:tmpl w:val="80828B40"/>
@@ -4486,156 +4234,7 @@
       </w:rPr>
     </w:lvl>
   </w:abstractNum>
-  <w:abstractNum w:abstractNumId="14" w15:restartNumberingAfterBreak="0">
-    <w:nsid w:val="702501C8"/>
-    <w:multiLevelType w:val="multilevel"/>
-    <w:tmpl w:val="E3086AFA"/>
-    <w:lvl w:ilvl="0">
-      <w:start w:val="1"/>
-      <w:numFmt w:val="bullet"/>
-      <w:lvlText w:val=""/>
-      <w:lvlJc w:val="left"/>
-      <w:pPr>
-        <w:tabs>
-          <w:tab w:val="num" w:pos="720"/>
-        </w:tabs>
-        <w:ind w:left="720" w:hanging="360"/>
-      </w:pPr>
-      <w:rPr>
-        <w:rFonts w:ascii="Symbol" w:hAnsi="Symbol" w:hint="default"/>
-        <w:sz w:val="20"/>
-      </w:rPr>
-    </w:lvl>
-    <w:lvl w:ilvl="1" w:tentative="1">
-      <w:start w:val="1"/>
-      <w:numFmt w:val="bullet"/>
-      <w:lvlText w:val="o"/>
-      <w:lvlJc w:val="left"/>
-      <w:pPr>
-        <w:tabs>
-          <w:tab w:val="num" w:pos="1440"/>
-        </w:tabs>
-        <w:ind w:left="1440" w:hanging="360"/>
-      </w:pPr>
-      <w:rPr>
-        <w:rFonts w:ascii="Courier New" w:hAnsi="Courier New" w:hint="default"/>
-        <w:sz w:val="20"/>
-      </w:rPr>
-    </w:lvl>
-    <w:lvl w:ilvl="2" w:tentative="1">
-      <w:start w:val="1"/>
-      <w:numFmt w:val="bullet"/>
-      <w:lvlText w:val=""/>
-      <w:lvlJc w:val="left"/>
-      <w:pPr>
-        <w:tabs>
-          <w:tab w:val="num" w:pos="2160"/>
-        </w:tabs>
-        <w:ind w:left="2160" w:hanging="360"/>
-      </w:pPr>
-      <w:rPr>
-        <w:rFonts w:ascii="Wingdings" w:hAnsi="Wingdings" w:hint="default"/>
-        <w:sz w:val="20"/>
-      </w:rPr>
-    </w:lvl>
-    <w:lvl w:ilvl="3" w:tentative="1">
-      <w:start w:val="1"/>
-      <w:numFmt w:val="bullet"/>
-      <w:lvlText w:val=""/>
-      <w:lvlJc w:val="left"/>
-      <w:pPr>
-        <w:tabs>
-          <w:tab w:val="num" w:pos="2880"/>
-        </w:tabs>
-        <w:ind w:left="2880" w:hanging="360"/>
-      </w:pPr>
-      <w:rPr>
-        <w:rFonts w:ascii="Wingdings" w:hAnsi="Wingdings" w:hint="default"/>
-        <w:sz w:val="20"/>
-      </w:rPr>
-    </w:lvl>
-    <w:lvl w:ilvl="4" w:tentative="1">
-      <w:start w:val="1"/>
-      <w:numFmt w:val="bullet"/>
-      <w:lvlText w:val=""/>
-      <w:lvlJc w:val="left"/>
-      <w:pPr>
-        <w:tabs>
-          <w:tab w:val="num" w:pos="3600"/>
-        </w:tabs>
-        <w:ind w:left="3600" w:hanging="360"/>
-      </w:pPr>
-      <w:rPr>
-        <w:rFonts w:ascii="Wingdings" w:hAnsi="Wingdings" w:hint="default"/>
-        <w:sz w:val="20"/>
-      </w:rPr>
-    </w:lvl>
-    <w:lvl w:ilvl="5" w:tentative="1">
-      <w:start w:val="1"/>
-      <w:numFmt w:val="bullet"/>
-      <w:lvlText w:val=""/>
-      <w:lvlJc w:val="left"/>
-      <w:pPr>
-        <w:tabs>
-          <w:tab w:val="num" w:pos="4320"/>
-        </w:tabs>
-        <w:ind w:left="4320" w:hanging="360"/>
-      </w:pPr>
-      <w:rPr>
-        <w:rFonts w:ascii="Wingdings" w:hAnsi="Wingdings" w:hint="default"/>
-        <w:sz w:val="20"/>
-      </w:rPr>
-    </w:lvl>
-    <w:lvl w:ilvl="6" w:tentative="1">
-      <w:start w:val="1"/>
-      <w:numFmt w:val="bullet"/>
-      <w:lvlText w:val=""/>
-      <w:lvlJc w:val="left"/>
-      <w:pPr>
-        <w:tabs>
-          <w:tab w:val="num" w:pos="5040"/>
-        </w:tabs>
-        <w:ind w:left="5040" w:hanging="360"/>
-      </w:pPr>
-      <w:rPr>
-        <w:rFonts w:ascii="Wingdings" w:hAnsi="Wingdings" w:hint="default"/>
-        <w:sz w:val="20"/>
-      </w:rPr>
-    </w:lvl>
-    <w:lvl w:ilvl="7" w:tentative="1">
-      <w:start w:val="1"/>
-      <w:numFmt w:val="bullet"/>
-      <w:lvlText w:val=""/>
-      <w:lvlJc w:val="left"/>
-      <w:pPr>
-        <w:tabs>
-          <w:tab w:val="num" w:pos="5760"/>
-        </w:tabs>
-        <w:ind w:left="5760" w:hanging="360"/>
-      </w:pPr>
-      <w:rPr>
-        <w:rFonts w:ascii="Wingdings" w:hAnsi="Wingdings" w:hint="default"/>
-        <w:sz w:val="20"/>
-      </w:rPr>
-    </w:lvl>
-    <w:lvl w:ilvl="8" w:tentative="1">
-      <w:start w:val="1"/>
-      <w:numFmt w:val="bullet"/>
-      <w:lvlText w:val=""/>
-      <w:lvlJc w:val="left"/>
-      <w:pPr>
-        <w:tabs>
-          <w:tab w:val="num" w:pos="6480"/>
-        </w:tabs>
-        <w:ind w:left="6480" w:hanging="360"/>
-      </w:pPr>
-      <w:rPr>
-        <w:rFonts w:ascii="Wingdings" w:hAnsi="Wingdings" w:hint="default"/>
-        <w:sz w:val="20"/>
-      </w:rPr>
-    </w:lvl>
-  </w:abstractNum>
-  <w:abstractNum w:abstractNumId="15" w15:restartNumberingAfterBreak="0">
+  <w:abstractNum w:abstractNumId="12" w15:restartNumberingAfterBreak="0">
     <w:nsid w:val="75CF61B3"/>
     <w:multiLevelType w:val="multilevel"/>
     <w:tmpl w:val="9C226B08"/>
@@ -4784,120 +4383,7 @@
       </w:rPr>
     </w:lvl>
   </w:abstractNum>
-  <w:abstractNum w:abstractNumId="16" w15:restartNumberingAfterBreak="0">
-    <w:nsid w:val="7B6112B0"/>
-    <w:multiLevelType w:val="multilevel"/>
-    <w:tmpl w:val="39B2B55A"/>
-    <w:lvl w:ilvl="0">
-      <w:start w:val="1"/>
-      <w:numFmt w:val="decimal"/>
-      <w:lvlText w:val="%1."/>
-      <w:lvlJc w:val="left"/>
-      <w:pPr>
-        <w:tabs>
-          <w:tab w:val="num" w:pos="720"/>
-        </w:tabs>
-        <w:ind w:left="720" w:hanging="360"/>
-      </w:pPr>
-    </w:lvl>
-    <w:lvl w:ilvl="1" w:tentative="1">
-      <w:start w:val="1"/>
-      <w:numFmt w:val="decimal"/>
-      <w:lvlText w:val="%2."/>
-      <w:lvlJc w:val="left"/>
-      <w:pPr>
-        <w:tabs>
-          <w:tab w:val="num" w:pos="1440"/>
-        </w:tabs>
-        <w:ind w:left="1440" w:hanging="360"/>
-      </w:pPr>
-    </w:lvl>
-    <w:lvl w:ilvl="2" w:tentative="1">
-      <w:start w:val="1"/>
-      <w:numFmt w:val="decimal"/>
-      <w:lvlText w:val="%3."/>
-      <w:lvlJc w:val="left"/>
-      <w:pPr>
-        <w:tabs>
-          <w:tab w:val="num" w:pos="2160"/>
-        </w:tabs>
-        <w:ind w:left="2160" w:hanging="360"/>
-      </w:pPr>
-    </w:lvl>
-    <w:lvl w:ilvl="3" w:tentative="1">
-      <w:start w:val="1"/>
-      <w:numFmt w:val="decimal"/>
-      <w:lvlText w:val="%4."/>
-      <w:lvlJc w:val="left"/>
-      <w:pPr>
-        <w:tabs>
-          <w:tab w:val="num" w:pos="2880"/>
-        </w:tabs>
-        <w:ind w:left="2880" w:hanging="360"/>
-      </w:pPr>
-    </w:lvl>
-    <w:lvl w:ilvl="4" w:tentative="1">
-      <w:start w:val="1"/>
-      <w:numFmt w:val="decimal"/>
-      <w:lvlText w:val="%5."/>
-      <w:lvlJc w:val="left"/>
-      <w:pPr>
-        <w:tabs>
-          <w:tab w:val="num" w:pos="3600"/>
-        </w:tabs>
-        <w:ind w:left="3600" w:hanging="360"/>
-      </w:pPr>
-    </w:lvl>
-    <w:lvl w:ilvl="5" w:tentative="1">
-      <w:start w:val="1"/>
-      <w:numFmt w:val="decimal"/>
-      <w:lvlText w:val="%6."/>
-      <w:lvlJc w:val="left"/>
-      <w:pPr>
-        <w:tabs>
-          <w:tab w:val="num" w:pos="4320"/>
-        </w:tabs>
-        <w:ind w:left="4320" w:hanging="360"/>
-      </w:pPr>
-    </w:lvl>
-    <w:lvl w:ilvl="6" w:tentative="1">
-      <w:start w:val="1"/>
-      <w:numFmt w:val="decimal"/>
-      <w:lvlText w:val="%7."/>
-      <w:lvlJc w:val="left"/>
-      <w:pPr>
-        <w:tabs>
-          <w:tab w:val="num" w:pos="5040"/>
-        </w:tabs>
-        <w:ind w:left="5040" w:hanging="360"/>
-      </w:pPr>
-    </w:lvl>
-    <w:lvl w:ilvl="7" w:tentative="1">
-      <w:start w:val="1"/>
-      <w:numFmt w:val="decimal"/>
-      <w:lvlText w:val="%8."/>
-      <w:lvlJc w:val="left"/>
-      <w:pPr>
-        <w:tabs>
-          <w:tab w:val="num" w:pos="5760"/>
-        </w:tabs>
-        <w:ind w:left="5760" w:hanging="360"/>
-      </w:pPr>
-    </w:lvl>
-    <w:lvl w:ilvl="8" w:tentative="1">
-      <w:start w:val="1"/>
-      <w:numFmt w:val="decimal"/>
-      <w:lvlText w:val="%9."/>
-      <w:lvlJc w:val="left"/>
-      <w:pPr>
-        <w:tabs>
-          <w:tab w:val="num" w:pos="6480"/>
-        </w:tabs>
-        <w:ind w:left="6480" w:hanging="360"/>
-      </w:pPr>
-    </w:lvl>
-  </w:abstractNum>
-  <w:abstractNum w:abstractNumId="17" w15:restartNumberingAfterBreak="0">
+  <w:abstractNum w:abstractNumId="13" w15:restartNumberingAfterBreak="0">
     <w:nsid w:val="7C6211C4"/>
     <w:multiLevelType w:val="multilevel"/>
     <w:tmpl w:val="95C89966"/>
@@ -5011,7 +4497,7 @@
     </w:lvl>
   </w:abstractNum>
   <w:num w:numId="1" w16cid:durableId="956374541">
-    <w:abstractNumId w:val="11"/>
+    <w:abstractNumId w:val="9"/>
   </w:num>
   <w:num w:numId="2" w16cid:durableId="562830769">
     <w:abstractNumId w:val="2"/>
@@ -5023,13 +4509,13 @@
     <w:abstractNumId w:val="0"/>
   </w:num>
   <w:num w:numId="5" w16cid:durableId="1745760561">
-    <w:abstractNumId w:val="12"/>
+    <w:abstractNumId w:val="10"/>
   </w:num>
   <w:num w:numId="6" w16cid:durableId="1532500201">
-    <w:abstractNumId w:val="13"/>
+    <w:abstractNumId w:val="11"/>
   </w:num>
   <w:num w:numId="7" w16cid:durableId="1025015453">
-    <w:abstractNumId w:val="10"/>
+    <w:abstractNumId w:val="8"/>
   </w:num>
   <w:num w:numId="8" w16cid:durableId="1539397341">
     <w:abstractNumId w:val="5"/>
@@ -5041,7 +4527,7 @@
     <w:abstractNumId w:val="4"/>
   </w:num>
   <w:num w:numId="11" w16cid:durableId="1102802434">
-    <w:abstractNumId w:val="17"/>
+    <w:abstractNumId w:val="13"/>
   </w:num>
   <w:num w:numId="12" w16cid:durableId="305091699">
     <w:abstractNumId w:val="3"/>
@@ -5050,19 +4536,7 @@
     <w:abstractNumId w:val="1"/>
   </w:num>
   <w:num w:numId="14" w16cid:durableId="1144809347">
-    <w:abstractNumId w:val="15"/>
-  </w:num>
-  <w:num w:numId="15" w16cid:durableId="686831725">
-    <w:abstractNumId w:val="14"/>
-  </w:num>
-  <w:num w:numId="16" w16cid:durableId="1497719603">
-    <w:abstractNumId w:val="16"/>
-  </w:num>
-  <w:num w:numId="17" w16cid:durableId="777217005">
-    <w:abstractNumId w:val="8"/>
-  </w:num>
-  <w:num w:numId="18" w16cid:durableId="879627122">
-    <w:abstractNumId w:val="9"/>
+    <w:abstractNumId w:val="12"/>
   </w:num>
 </w:numbering>
 </file>

</xml_diff>